<commit_message>
Added count function to the Home Page for the Cart Page
</commit_message>
<xml_diff>
--- a/Documents/Report/P2556958 - Documentation.docx
+++ b/Documents/Report/P2556958 - Documentation.docx
@@ -13561,21 +13561,12 @@
           <w:szCs w:val="26"/>
         </w:rPr>
       </w:pPr>
-      <w:proofErr w:type="spellStart"/>
-      <w:r>
-        <w:rPr>
-          <w:sz w:val="26"/>
-          <w:szCs w:val="26"/>
-        </w:rPr>
-        <w:t>Its</w:t>
-      </w:r>
-      <w:proofErr w:type="spellEnd"/>
-      <w:r>
-        <w:rPr>
-          <w:sz w:val="26"/>
-          <w:szCs w:val="26"/>
-        </w:rPr>
-        <w:t xml:space="preserve"> important h</w:t>
+      <w:r>
+        <w:rPr>
+          <w:sz w:val="26"/>
+          <w:szCs w:val="26"/>
+        </w:rPr>
+        <w:t>Its important h</w:t>
       </w:r>
       <w:r>
         <w:rPr>
@@ -15030,15 +15021,15 @@
           <w:szCs w:val="28"/>
         </w:rPr>
       </w:pPr>
-      <w:bookmarkStart w:id="13" w:name="_Hlk46910774"/>
-      <w:bookmarkStart w:id="14" w:name="_Toc46911043"/>
+      <w:bookmarkStart w:id="13" w:name="_Toc46911043"/>
+      <w:bookmarkStart w:id="14" w:name="_Hlk46910774"/>
       <w:r>
         <w:rPr>
           <w:color w:val="0070C0"/>
           <w:sz w:val="28"/>
           <w:szCs w:val="28"/>
         </w:rPr>
-        <w:t>3</w:t>
+        <w:t xml:space="preserve">3.1 </w:t>
       </w:r>
       <w:r>
         <w:rPr>
@@ -15046,35 +15037,11 @@
           <w:sz w:val="28"/>
           <w:szCs w:val="28"/>
         </w:rPr>
-        <w:t>.</w:t>
-      </w:r>
-      <w:r>
-        <w:rPr>
-          <w:color w:val="0070C0"/>
-          <w:sz w:val="28"/>
-          <w:szCs w:val="28"/>
-        </w:rPr>
-        <w:t>1</w:t>
-      </w:r>
-      <w:r>
-        <w:rPr>
-          <w:color w:val="0070C0"/>
-          <w:sz w:val="28"/>
-          <w:szCs w:val="28"/>
-        </w:rPr>
-        <w:t xml:space="preserve"> </w:t>
-      </w:r>
-      <w:r>
-        <w:rPr>
-          <w:color w:val="0070C0"/>
-          <w:sz w:val="28"/>
-          <w:szCs w:val="28"/>
-        </w:rPr>
         <w:t>Qualitative Research &amp; Quantitative Research Methods</w:t>
       </w:r>
-      <w:bookmarkEnd w:id="14"/>
+      <w:bookmarkEnd w:id="13"/>
     </w:p>
-    <w:bookmarkEnd w:id="13"/>
+    <w:bookmarkEnd w:id="14"/>
     <w:p/>
     <w:p>
       <w:pPr>
@@ -15354,21 +15321,7 @@
           <w:sz w:val="26"/>
           <w:szCs w:val="26"/>
         </w:rPr>
-        <w:t xml:space="preserve">Quantitative work is focused upon quantity calculation </w:t>
-      </w:r>
-      <w:r>
-        <w:rPr>
-          <w:sz w:val="26"/>
-          <w:szCs w:val="26"/>
-        </w:rPr>
-        <w:t>o</w:t>
-      </w:r>
-      <w:r>
-        <w:rPr>
-          <w:sz w:val="26"/>
-          <w:szCs w:val="26"/>
-        </w:rPr>
-        <w:t>r quantity. This refers to occurrences which can be represented quantitatively</w:t>
+        <w:t>Quantitative work is focused upon quantity calculation or quantity. This refers to occurrences which can be represented quantitatively</w:t>
       </w:r>
       <w:r>
         <w:rPr>
@@ -15561,6 +15514,7 @@
       </w:r>
       <w:bookmarkEnd w:id="15"/>
     </w:p>
+    <w:p/>
     <w:p>
       <w:pPr>
         <w:pStyle w:val="Heading3"/>
@@ -15598,13 +15552,554 @@
       <w:bookmarkEnd w:id="16"/>
       <w:bookmarkEnd w:id="17"/>
       <w:bookmarkEnd w:id="18"/>
+      <w:r>
+        <w:rPr>
+          <w:rFonts w:cstheme="majorHAnsi"/>
+          <w:color w:val="0070C0"/>
+          <w:sz w:val="28"/>
+          <w:szCs w:val="28"/>
+        </w:rPr>
+        <w:t>’s</w:t>
+      </w:r>
     </w:p>
     <w:p>
       <w:pPr>
+        <w:spacing w:line="360" w:lineRule="auto"/>
         <w:ind w:left="-624"/>
-      </w:pPr>
+        <w:jc w:val="both"/>
+        <w:rPr>
+          <w:sz w:val="26"/>
+          <w:szCs w:val="26"/>
+        </w:rPr>
+      </w:pPr>
+      <w:r>
+        <w:rPr>
+          <w:sz w:val="26"/>
+          <w:szCs w:val="26"/>
+        </w:rPr>
+        <w:t>The interview is among the techniques being used commonly to obtain qualitative data.</w:t>
+      </w:r>
+      <w:r>
+        <w:rPr>
+          <w:sz w:val="26"/>
+          <w:szCs w:val="26"/>
+        </w:rPr>
+        <w:t xml:space="preserve"> </w:t>
+      </w:r>
+      <w:r>
+        <w:rPr>
+          <w:sz w:val="26"/>
+          <w:szCs w:val="26"/>
+        </w:rPr>
+        <w:t>In this work interview approach is chosen to better explain how and what people think of getting a website. Through setting up the user interview process, in contrast with the Questionnaire approach, the subject can be elaborated more deeply on.</w:t>
+      </w:r>
+      <w:r>
+        <w:rPr>
+          <w:sz w:val="26"/>
+          <w:szCs w:val="26"/>
+        </w:rPr>
+        <w:t xml:space="preserve"> </w:t>
+      </w:r>
+      <w:r>
+        <w:rPr>
+          <w:sz w:val="26"/>
+          <w:szCs w:val="26"/>
+        </w:rPr>
+        <w:t xml:space="preserve">Interview questions are usually </w:t>
+      </w:r>
+      <w:r>
+        <w:rPr>
+          <w:sz w:val="26"/>
+          <w:szCs w:val="26"/>
+        </w:rPr>
+        <w:t>querying</w:t>
+      </w:r>
+      <w:r>
+        <w:rPr>
+          <w:sz w:val="26"/>
+          <w:szCs w:val="26"/>
+        </w:rPr>
+        <w:t xml:space="preserve"> that are clean-ended to obtain in-depth awareness of subjects than other methodologies. When correct information is gathered, this benefits the investigator too. Additionally, the researcher may ask some questions as per the responses of the respondents to clarify their viewpoints in detail. Interviews provide the opportunity for the public to share their perspectives.</w:t>
+      </w:r>
     </w:p>
-    <w:p/>
+    <w:p>
+      <w:pPr>
+        <w:spacing w:line="360" w:lineRule="auto"/>
+        <w:ind w:left="-624"/>
+        <w:jc w:val="both"/>
+        <w:rPr>
+          <w:sz w:val="26"/>
+          <w:szCs w:val="26"/>
+        </w:rPr>
+      </w:pPr>
+      <w:r>
+        <w:rPr>
+          <w:sz w:val="26"/>
+          <w:szCs w:val="26"/>
+        </w:rPr>
+        <w:t xml:space="preserve">While the interview process is intended to be a little lengthy, it is the best way to obtain quite enough accurate knowledge about the research subject as possible. Telephone, internet, and face-to - face interviews </w:t>
+      </w:r>
+      <w:r>
+        <w:rPr>
+          <w:sz w:val="26"/>
+          <w:szCs w:val="26"/>
+        </w:rPr>
+        <w:t xml:space="preserve">are also the methods which </w:t>
+      </w:r>
+      <w:r>
+        <w:rPr>
+          <w:sz w:val="26"/>
+          <w:szCs w:val="26"/>
+        </w:rPr>
+        <w:t>may take place.</w:t>
+      </w:r>
+      <w:r>
+        <w:rPr>
+          <w:sz w:val="26"/>
+          <w:szCs w:val="26"/>
+        </w:rPr>
+        <w:t xml:space="preserve"> For </w:t>
+      </w:r>
+      <w:r>
+        <w:rPr>
+          <w:sz w:val="26"/>
+          <w:szCs w:val="26"/>
+        </w:rPr>
+        <w:t>example,</w:t>
+      </w:r>
+      <w:r>
+        <w:rPr>
+          <w:sz w:val="26"/>
+          <w:szCs w:val="26"/>
+        </w:rPr>
+        <w:t xml:space="preserve"> </w:t>
+      </w:r>
+      <w:r>
+        <w:rPr>
+          <w:sz w:val="26"/>
+          <w:szCs w:val="26"/>
+        </w:rPr>
+        <w:t>an investigator can make an arrangement to setup an interview, also a voice call can be made for interview and the best case can be by making video calls for the interview process.</w:t>
+      </w:r>
+    </w:p>
+    <w:p>
+      <w:pPr>
+        <w:spacing w:line="360" w:lineRule="auto"/>
+        <w:ind w:left="-624"/>
+        <w:jc w:val="both"/>
+        <w:rPr>
+          <w:sz w:val="26"/>
+          <w:szCs w:val="26"/>
+        </w:rPr>
+      </w:pPr>
+      <w:r>
+        <w:rPr>
+          <w:b/>
+          <w:bCs/>
+          <w:sz w:val="26"/>
+          <w:szCs w:val="26"/>
+        </w:rPr>
+        <w:t>Telephone Interview:</w:t>
+      </w:r>
+      <w:r>
+        <w:rPr>
+          <w:sz w:val="26"/>
+          <w:szCs w:val="26"/>
+        </w:rPr>
+        <w:t xml:space="preserve"> </w:t>
+      </w:r>
+      <w:r>
+        <w:rPr>
+          <w:sz w:val="26"/>
+          <w:szCs w:val="26"/>
+        </w:rPr>
+        <w:t>Confrontation with stakeholders is not always feasible and this is where telephone interviews can be particularly useful. These also help us to quickly and efficiently create the qualitative data.</w:t>
+      </w:r>
+      <w:r>
+        <w:rPr>
+          <w:sz w:val="26"/>
+          <w:szCs w:val="26"/>
+        </w:rPr>
+        <w:t xml:space="preserve"> </w:t>
+      </w:r>
+      <w:r>
+        <w:rPr>
+          <w:sz w:val="26"/>
+          <w:szCs w:val="26"/>
+        </w:rPr>
+        <w:t xml:space="preserve">User habits, desires and thoughts can really be digged </w:t>
+      </w:r>
+      <w:r>
+        <w:rPr>
+          <w:sz w:val="26"/>
+          <w:szCs w:val="26"/>
+        </w:rPr>
+        <w:lastRenderedPageBreak/>
+        <w:t>over the telephone, so it's always useful to find out what actually bothers people when they interact with an agency or website, telling us something to avoid.</w:t>
+      </w:r>
+      <w:r>
+        <w:rPr>
+          <w:sz w:val="26"/>
+          <w:szCs w:val="26"/>
+        </w:rPr>
+        <w:t xml:space="preserve"> </w:t>
+      </w:r>
+    </w:p>
+    <w:p>
+      <w:pPr>
+        <w:spacing w:line="360" w:lineRule="auto"/>
+        <w:ind w:left="-624"/>
+        <w:jc w:val="both"/>
+        <w:rPr>
+          <w:sz w:val="26"/>
+          <w:szCs w:val="26"/>
+        </w:rPr>
+      </w:pPr>
+      <w:r>
+        <w:rPr>
+          <w:b/>
+          <w:bCs/>
+          <w:sz w:val="26"/>
+          <w:szCs w:val="26"/>
+        </w:rPr>
+        <w:t>Face-To-Face Interview:</w:t>
+      </w:r>
+      <w:r>
+        <w:rPr>
+          <w:b/>
+          <w:bCs/>
+          <w:sz w:val="26"/>
+          <w:szCs w:val="26"/>
+        </w:rPr>
+        <w:t xml:space="preserve"> </w:t>
+      </w:r>
+      <w:r>
+        <w:rPr>
+          <w:sz w:val="26"/>
+          <w:szCs w:val="26"/>
+        </w:rPr>
+        <w:t>This can provide the additional advantage of seeing the emotions of the interviewees as they clarify, providing more insight on emotional reactions and motives.</w:t>
+      </w:r>
+      <w:r>
+        <w:rPr>
+          <w:sz w:val="26"/>
+          <w:szCs w:val="26"/>
+        </w:rPr>
+        <w:t xml:space="preserve"> </w:t>
+      </w:r>
+      <w:r>
+        <w:rPr>
+          <w:sz w:val="26"/>
+          <w:szCs w:val="26"/>
+        </w:rPr>
+        <w:t xml:space="preserve">Interviews face-to - face can be performed in user's residences, workshop environments, focus groups and even on the avenue. </w:t>
+      </w:r>
+      <w:r>
+        <w:rPr>
+          <w:sz w:val="26"/>
+          <w:szCs w:val="26"/>
+        </w:rPr>
+        <w:t>Often,</w:t>
+      </w:r>
+      <w:r>
+        <w:rPr>
+          <w:sz w:val="26"/>
+          <w:szCs w:val="26"/>
+        </w:rPr>
+        <w:t xml:space="preserve"> we can combine interviews with user research, as it encourages users to ask for tasks to be completed, see how they proceed and then question them about their impressions afterwards, which contributes to a deeper assessment process.</w:t>
+      </w:r>
+      <w:r>
+        <w:rPr>
+          <w:sz w:val="26"/>
+          <w:szCs w:val="26"/>
+        </w:rPr>
+        <w:t xml:space="preserve"> </w:t>
+      </w:r>
+    </w:p>
+    <w:p>
+      <w:pPr>
+        <w:spacing w:line="360" w:lineRule="auto"/>
+        <w:ind w:left="-624"/>
+        <w:jc w:val="both"/>
+        <w:rPr>
+          <w:sz w:val="26"/>
+          <w:szCs w:val="26"/>
+        </w:rPr>
+      </w:pPr>
+    </w:p>
+    <w:p>
+      <w:pPr>
+        <w:pStyle w:val="Heading3"/>
+        <w:spacing w:line="360" w:lineRule="auto"/>
+        <w:ind w:left="-624"/>
+        <w:jc w:val="both"/>
+        <w:rPr>
+          <w:rFonts w:cstheme="majorHAnsi"/>
+          <w:color w:val="0070C0"/>
+          <w:sz w:val="28"/>
+          <w:szCs w:val="28"/>
+        </w:rPr>
+      </w:pPr>
+      <w:r>
+        <w:rPr>
+          <w:rFonts w:cstheme="majorHAnsi"/>
+          <w:color w:val="0070C0"/>
+          <w:sz w:val="28"/>
+          <w:szCs w:val="28"/>
+        </w:rPr>
+        <w:t>3.2.</w:t>
+      </w:r>
+      <w:r>
+        <w:rPr>
+          <w:rFonts w:cstheme="majorHAnsi"/>
+          <w:color w:val="0070C0"/>
+          <w:sz w:val="28"/>
+          <w:szCs w:val="28"/>
+        </w:rPr>
+        <w:t>2</w:t>
+      </w:r>
+      <w:r>
+        <w:rPr>
+          <w:rFonts w:cstheme="majorHAnsi"/>
+          <w:color w:val="0070C0"/>
+          <w:sz w:val="28"/>
+          <w:szCs w:val="28"/>
+        </w:rPr>
+        <w:t xml:space="preserve"> </w:t>
+      </w:r>
+      <w:r>
+        <w:rPr>
+          <w:rFonts w:cstheme="majorHAnsi"/>
+          <w:color w:val="0070C0"/>
+          <w:sz w:val="28"/>
+          <w:szCs w:val="28"/>
+        </w:rPr>
+        <w:t>Surveys &amp; Questionnaires</w:t>
+      </w:r>
+    </w:p>
+    <w:p>
+      <w:pPr>
+        <w:spacing w:line="360" w:lineRule="auto"/>
+        <w:ind w:left="-624"/>
+        <w:jc w:val="both"/>
+        <w:rPr>
+          <w:sz w:val="26"/>
+          <w:szCs w:val="26"/>
+        </w:rPr>
+      </w:pPr>
+      <w:r>
+        <w:rPr>
+          <w:sz w:val="26"/>
+          <w:szCs w:val="26"/>
+        </w:rPr>
+        <w:t>Survey and Questionnaires are the best and easiest quantitative method to answer questions relevant to the study subject. A Survey and Questionnaires system for answering research questions is utilized in this report.</w:t>
+      </w:r>
+      <w:r>
+        <w:rPr>
+          <w:sz w:val="26"/>
+          <w:szCs w:val="26"/>
+        </w:rPr>
+        <w:t xml:space="preserve"> </w:t>
+      </w:r>
+      <w:r>
+        <w:rPr>
+          <w:sz w:val="26"/>
+          <w:szCs w:val="26"/>
+        </w:rPr>
+        <w:t>Developing quantitative data is critical for us to be able to determine trends in users' preferences, hopes and desires.</w:t>
+      </w:r>
+      <w:r>
+        <w:rPr>
+          <w:sz w:val="26"/>
+          <w:szCs w:val="26"/>
+        </w:rPr>
+        <w:t xml:space="preserve"> </w:t>
+      </w:r>
+      <w:r>
+        <w:rPr>
+          <w:sz w:val="26"/>
+          <w:szCs w:val="26"/>
+        </w:rPr>
+        <w:t>Surveys</w:t>
+      </w:r>
+      <w:r>
+        <w:rPr>
+          <w:sz w:val="26"/>
+          <w:szCs w:val="26"/>
+        </w:rPr>
+        <w:t xml:space="preserve"> </w:t>
+      </w:r>
+      <w:r>
+        <w:rPr>
+          <w:sz w:val="26"/>
+          <w:szCs w:val="26"/>
+        </w:rPr>
+        <w:t>and Questionnaires</w:t>
+      </w:r>
+      <w:r>
+        <w:rPr>
+          <w:sz w:val="26"/>
+          <w:szCs w:val="26"/>
+        </w:rPr>
+        <w:t xml:space="preserve"> gather a clear insight easily from several various user groups; via established consumer email info, targeted advertisement ads (such as on Facebook) or even pop-up web site surveys.</w:t>
+      </w:r>
+      <w:r>
+        <w:rPr>
+          <w:sz w:val="26"/>
+          <w:szCs w:val="26"/>
+        </w:rPr>
+        <w:t xml:space="preserve"> </w:t>
+      </w:r>
+      <w:r>
+        <w:rPr>
+          <w:sz w:val="26"/>
+          <w:szCs w:val="26"/>
+        </w:rPr>
+        <w:t>Surveys</w:t>
+      </w:r>
+      <w:r>
+        <w:rPr>
+          <w:sz w:val="26"/>
+          <w:szCs w:val="26"/>
+        </w:rPr>
+        <w:t xml:space="preserve"> </w:t>
+      </w:r>
+      <w:r>
+        <w:rPr>
+          <w:sz w:val="26"/>
+          <w:szCs w:val="26"/>
+        </w:rPr>
+        <w:t>and Questionnaires</w:t>
+      </w:r>
+      <w:r>
+        <w:rPr>
+          <w:sz w:val="26"/>
+          <w:szCs w:val="26"/>
+        </w:rPr>
+        <w:t xml:space="preserve"> are the best strategy, as it can be done numerically or by picking the text option to answer the question of the study. Information obtained through </w:t>
+      </w:r>
+      <w:r>
+        <w:rPr>
+          <w:sz w:val="26"/>
+          <w:szCs w:val="26"/>
+        </w:rPr>
+        <w:t>S</w:t>
+      </w:r>
+      <w:r>
+        <w:rPr>
+          <w:sz w:val="26"/>
+          <w:szCs w:val="26"/>
+        </w:rPr>
+        <w:t>urveys</w:t>
+      </w:r>
+      <w:r>
+        <w:rPr>
+          <w:sz w:val="26"/>
+          <w:szCs w:val="26"/>
+        </w:rPr>
+        <w:t xml:space="preserve"> </w:t>
+      </w:r>
+      <w:r>
+        <w:rPr>
+          <w:sz w:val="26"/>
+          <w:szCs w:val="26"/>
+        </w:rPr>
+        <w:t>and Questionnaires</w:t>
+      </w:r>
+      <w:r>
+        <w:rPr>
+          <w:sz w:val="26"/>
+          <w:szCs w:val="26"/>
+        </w:rPr>
+        <w:t xml:space="preserve"> is straightforward to analyse. Since nearly people can undertake surveys, data can be retrieved from an enormous number of people.</w:t>
+      </w:r>
+    </w:p>
+    <w:p>
+      <w:pPr>
+        <w:spacing w:line="360" w:lineRule="auto"/>
+        <w:ind w:left="-624"/>
+        <w:jc w:val="both"/>
+        <w:rPr>
+          <w:sz w:val="26"/>
+          <w:szCs w:val="26"/>
+        </w:rPr>
+      </w:pPr>
+      <w:r>
+        <w:rPr>
+          <w:sz w:val="26"/>
+          <w:szCs w:val="26"/>
+        </w:rPr>
+        <w:t>All methods of approaching a customer base are true, it varies just on which user categories you seek to offer knowledge into and how best to reach them.</w:t>
+      </w:r>
+      <w:r>
+        <w:rPr>
+          <w:sz w:val="26"/>
+          <w:szCs w:val="26"/>
+        </w:rPr>
+        <w:t xml:space="preserve"> </w:t>
+      </w:r>
+      <w:r>
+        <w:rPr>
+          <w:sz w:val="26"/>
+          <w:szCs w:val="26"/>
+        </w:rPr>
+        <w:t xml:space="preserve">Survey and Questionnaires should spend a little less time and less time than the method of interviews. People are able to complete tasks very quickly but can provide the most efficient information on the survey questions. Surveys </w:t>
+      </w:r>
+      <w:r>
+        <w:rPr>
+          <w:sz w:val="26"/>
+          <w:szCs w:val="26"/>
+        </w:rPr>
+        <w:t xml:space="preserve">and Questionnaires </w:t>
+      </w:r>
+      <w:r>
+        <w:rPr>
+          <w:sz w:val="26"/>
+          <w:szCs w:val="26"/>
+        </w:rPr>
+        <w:t>are also very straightforward for the people to complete, as it can only be by clicking the radio buttons or ranking comments between 1 and 5.</w:t>
+      </w:r>
+      <w:r>
+        <w:rPr>
+          <w:sz w:val="26"/>
+          <w:szCs w:val="26"/>
+        </w:rPr>
+        <w:t xml:space="preserve"> </w:t>
+      </w:r>
+    </w:p>
+    <w:p>
+      <w:pPr>
+        <w:pStyle w:val="Heading3"/>
+        <w:spacing w:line="360" w:lineRule="auto"/>
+        <w:ind w:left="-624"/>
+        <w:jc w:val="both"/>
+        <w:rPr>
+          <w:rFonts w:cstheme="majorHAnsi"/>
+          <w:color w:val="0070C0"/>
+          <w:sz w:val="28"/>
+          <w:szCs w:val="28"/>
+        </w:rPr>
+      </w:pPr>
+      <w:r>
+        <w:rPr>
+          <w:rFonts w:cstheme="majorHAnsi"/>
+          <w:color w:val="0070C0"/>
+          <w:sz w:val="28"/>
+          <w:szCs w:val="28"/>
+        </w:rPr>
+        <w:lastRenderedPageBreak/>
+        <w:t xml:space="preserve">3.2.2 </w:t>
+      </w:r>
+      <w:r>
+        <w:rPr>
+          <w:rFonts w:cstheme="majorHAnsi"/>
+          <w:color w:val="0070C0"/>
+          <w:sz w:val="28"/>
+          <w:szCs w:val="28"/>
+        </w:rPr>
+        <w:t>Focus Groups</w:t>
+      </w:r>
+    </w:p>
     <w:p>
       <w:pPr>
         <w:spacing w:line="360" w:lineRule="auto"/>
@@ -16954,6 +17449,7 @@
   <w:style w:type="character" w:default="1" w:styleId="DefaultParagraphFont">
     <w:name w:val="Default Paragraph Font"/>
     <w:uiPriority w:val="1"/>
+    <w:semiHidden/>
     <w:unhideWhenUsed/>
   </w:style>
   <w:style w:type="table" w:default="1" w:styleId="TableNormal">

</xml_diff>

<commit_message>
Created Payment option, added Cash And Card option.
</commit_message>
<xml_diff>
--- a/Documents/Report/P2556958 - Documentation.docx
+++ b/Documents/Report/P2556958 - Documentation.docx
@@ -13561,12 +13561,21 @@
           <w:szCs w:val="26"/>
         </w:rPr>
       </w:pPr>
-      <w:r>
-        <w:rPr>
-          <w:sz w:val="26"/>
-          <w:szCs w:val="26"/>
-        </w:rPr>
-        <w:t>Its important h</w:t>
+      <w:proofErr w:type="spellStart"/>
+      <w:r>
+        <w:rPr>
+          <w:sz w:val="26"/>
+          <w:szCs w:val="26"/>
+        </w:rPr>
+        <w:t>Its</w:t>
+      </w:r>
+      <w:proofErr w:type="spellEnd"/>
+      <w:r>
+        <w:rPr>
+          <w:sz w:val="26"/>
+          <w:szCs w:val="26"/>
+        </w:rPr>
+        <w:t xml:space="preserve"> important h</w:t>
       </w:r>
       <w:r>
         <w:rPr>
@@ -15223,14 +15232,28 @@
           <w:sz w:val="26"/>
           <w:szCs w:val="26"/>
         </w:rPr>
-        <w:t xml:space="preserve">The methodology below will be addressed using the methods of qualitative &amp; quantitative analysis that include </w:t>
-      </w:r>
-      <w:r>
-        <w:rPr>
-          <w:sz w:val="26"/>
-          <w:szCs w:val="26"/>
-        </w:rPr>
-        <w:t>Website Data, Surveys, Questionnaires, Telephone Interviews</w:t>
+        <w:t>The methodology below will be addressed using the methods of qualitative &amp; quantitative analysis that include</w:t>
+      </w:r>
+      <w:r>
+        <w:rPr>
+          <w:sz w:val="26"/>
+          <w:szCs w:val="26"/>
+        </w:rPr>
+        <w:t xml:space="preserve"> Surveys</w:t>
+      </w:r>
+      <w:r>
+        <w:rPr>
+          <w:sz w:val="26"/>
+          <w:szCs w:val="26"/>
+        </w:rPr>
+        <w:t xml:space="preserve"> and </w:t>
+      </w:r>
+      <w:r>
+        <w:rPr>
+          <w:sz w:val="26"/>
+          <w:szCs w:val="26"/>
+        </w:rPr>
+        <w:t>Questionnaires, Telephone Interviews</w:t>
       </w:r>
       <w:r>
         <w:rPr>
@@ -15577,14 +15600,7 @@
           <w:sz w:val="26"/>
           <w:szCs w:val="26"/>
         </w:rPr>
-        <w:t>The interview is among the techniques being used commonly to obtain qualitative data.</w:t>
-      </w:r>
-      <w:r>
-        <w:rPr>
-          <w:sz w:val="26"/>
-          <w:szCs w:val="26"/>
-        </w:rPr>
-        <w:t xml:space="preserve"> </w:t>
+        <w:t xml:space="preserve">The interview is among the techniques being used commonly to obtain qualitative data. </w:t>
       </w:r>
       <w:r>
         <w:rPr>
@@ -15605,21 +15621,7 @@
           <w:sz w:val="26"/>
           <w:szCs w:val="26"/>
         </w:rPr>
-        <w:t xml:space="preserve">Interview questions are usually </w:t>
-      </w:r>
-      <w:r>
-        <w:rPr>
-          <w:sz w:val="26"/>
-          <w:szCs w:val="26"/>
-        </w:rPr>
-        <w:t>querying</w:t>
-      </w:r>
-      <w:r>
-        <w:rPr>
-          <w:sz w:val="26"/>
-          <w:szCs w:val="26"/>
-        </w:rPr>
-        <w:t xml:space="preserve"> that are clean-ended to obtain in-depth awareness of subjects than other methodologies. When correct information is gathered, this benefits the investigator too. Additionally, the researcher may ask some questions as per the responses of the respondents to clarify their viewpoints in detail. Interviews provide the opportunity for the public to share their perspectives.</w:t>
+        <w:t>Interview questions are usually querying that are clean-ended to obtain in-depth awareness of subjects than other methodologies. When correct information is gathered, this benefits the investigator too. Additionally, the researcher may ask some questions as per the responses of the respondents to clarify their viewpoints in detail. Interviews provide the opportunity for the public to share their perspectives.</w:t>
       </w:r>
     </w:p>
     <w:p>
@@ -16110,6 +16112,157 @@
           <w:szCs w:val="26"/>
         </w:rPr>
       </w:pPr>
+      <w:r>
+        <w:rPr>
+          <w:sz w:val="26"/>
+          <w:szCs w:val="26"/>
+        </w:rPr>
+        <w:t xml:space="preserve">The focus group is </w:t>
+      </w:r>
+      <w:r>
+        <w:rPr>
+          <w:sz w:val="26"/>
+          <w:szCs w:val="26"/>
+        </w:rPr>
+        <w:t>an</w:t>
+      </w:r>
+      <w:r>
+        <w:rPr>
+          <w:sz w:val="26"/>
+          <w:szCs w:val="26"/>
+        </w:rPr>
+        <w:t xml:space="preserve"> approach that relies solely on the conversation that the participants create.</w:t>
+      </w:r>
+      <w:r>
+        <w:rPr>
+          <w:sz w:val="26"/>
+          <w:szCs w:val="26"/>
+        </w:rPr>
+        <w:t xml:space="preserve"> </w:t>
+      </w:r>
+      <w:r>
+        <w:rPr>
+          <w:sz w:val="26"/>
+          <w:szCs w:val="26"/>
+        </w:rPr>
+        <w:t>Members are required not just to reply to the moderators but also to other attendees' comments, and to participate in more contemplation of life observations as others talk.</w:t>
+      </w:r>
+      <w:r>
+        <w:rPr>
+          <w:sz w:val="26"/>
+          <w:szCs w:val="26"/>
+        </w:rPr>
+        <w:t xml:space="preserve"> In this project Focus Group Methodology has been used to </w:t>
+      </w:r>
+      <w:r>
+        <w:rPr>
+          <w:sz w:val="26"/>
+          <w:szCs w:val="26"/>
+        </w:rPr>
+        <w:t xml:space="preserve">discuss the requirements of the project and for the design of the website. At the time of the requirements discussion of this project myself being a moderator and involving the chef, owner and admin of the business to do a brain </w:t>
+      </w:r>
+      <w:r>
+        <w:rPr>
+          <w:sz w:val="26"/>
+          <w:szCs w:val="26"/>
+        </w:rPr>
+        <w:t>storming and gathering the ideas to build the website</w:t>
+      </w:r>
+      <w:r>
+        <w:rPr>
+          <w:sz w:val="26"/>
+          <w:szCs w:val="26"/>
+        </w:rPr>
+        <w:t xml:space="preserve">. </w:t>
+      </w:r>
+    </w:p>
+    <w:p>
+      <w:pPr>
+        <w:spacing w:line="360" w:lineRule="auto"/>
+        <w:ind w:left="-567"/>
+        <w:jc w:val="both"/>
+        <w:rPr>
+          <w:sz w:val="26"/>
+          <w:szCs w:val="26"/>
+        </w:rPr>
+      </w:pPr>
+      <w:r>
+        <w:rPr>
+          <w:sz w:val="26"/>
+          <w:szCs w:val="26"/>
+        </w:rPr>
+        <w:t xml:space="preserve">Focus groups has a very well-documented tradition, however challenged, as a means of gathering data in both public and private sector organisations. These have indeed become </w:t>
+      </w:r>
+      <w:r>
+        <w:rPr>
+          <w:sz w:val="26"/>
+          <w:szCs w:val="26"/>
+        </w:rPr>
+        <w:t>a</w:t>
+      </w:r>
+      <w:r>
+        <w:rPr>
+          <w:sz w:val="26"/>
+          <w:szCs w:val="26"/>
+        </w:rPr>
+        <w:t xml:space="preserve"> proven and integrated part of the range of analytical methods available to academic researchers in more recent years.</w:t>
+      </w:r>
+      <w:r>
+        <w:rPr>
+          <w:sz w:val="26"/>
+          <w:szCs w:val="26"/>
+        </w:rPr>
+        <w:t xml:space="preserve"> </w:t>
+      </w:r>
+      <w:r>
+        <w:rPr>
+          <w:sz w:val="26"/>
+          <w:szCs w:val="26"/>
+        </w:rPr>
+        <w:t xml:space="preserve">Throughout </w:t>
+      </w:r>
+      <w:r>
+        <w:rPr>
+          <w:sz w:val="26"/>
+          <w:szCs w:val="26"/>
+        </w:rPr>
+        <w:t>research</w:t>
+      </w:r>
+      <w:r>
+        <w:rPr>
+          <w:sz w:val="26"/>
+          <w:szCs w:val="26"/>
+        </w:rPr>
+        <w:t xml:space="preserve">, focus-group interviews </w:t>
+      </w:r>
+      <w:r>
+        <w:rPr>
+          <w:sz w:val="26"/>
+          <w:szCs w:val="26"/>
+        </w:rPr>
+        <w:t>have</w:t>
+      </w:r>
+      <w:r>
+        <w:rPr>
+          <w:sz w:val="26"/>
+          <w:szCs w:val="26"/>
+        </w:rPr>
+        <w:t xml:space="preserve"> become extremely prevalent to investigate what people believed or think as well as why they act in the way they do.</w:t>
+      </w:r>
+      <w:r>
+        <w:rPr>
+          <w:sz w:val="26"/>
+          <w:szCs w:val="26"/>
+        </w:rPr>
+        <w:t xml:space="preserve"> </w:t>
+      </w:r>
+      <w:r>
+        <w:rPr>
+          <w:sz w:val="26"/>
+          <w:szCs w:val="26"/>
+        </w:rPr>
+        <w:t>A focus group is a methodology including the utilization of in-depth group interviews in which individuals are chosen as being a purposeful, but not typically representative, sample of a particular population, this group being 'based' on a specific subject.</w:t>
+      </w:r>
     </w:p>
     <w:sectPr>
       <w:pgSz w:w="11906" w:h="16838"/>
@@ -17449,7 +17602,6 @@
   <w:style w:type="character" w:default="1" w:styleId="DefaultParagraphFont">
     <w:name w:val="Default Paragraph Font"/>
     <w:uiPriority w:val="1"/>
-    <w:semiHidden/>
     <w:unhideWhenUsed/>
   </w:style>
   <w:style w:type="table" w:default="1" w:styleId="TableNormal">

</xml_diff>

<commit_message>
Payment Form Validation Completed
</commit_message>
<xml_diff>
--- a/Documents/Report/P2556958 - Documentation.docx
+++ b/Documents/Report/P2556958 - Documentation.docx
@@ -4716,7 +4716,7 @@
           <w:r>
             <w:fldChar w:fldCharType="separate"/>
           </w:r>
-          <w:hyperlink w:anchor="_Toc46911030" w:history="1">
+          <w:hyperlink w:anchor="_Toc47459482" w:history="1">
             <w:r>
               <w:rPr>
                 <w:rStyle w:val="Hyperlink"/>
@@ -4762,7 +4762,7 @@
                 <w:noProof/>
                 <w:webHidden/>
               </w:rPr>
-              <w:instrText xml:space="preserve"> PAGEREF _Toc46911030 \h </w:instrText>
+              <w:instrText xml:space="preserve"> PAGEREF _Toc47459482 \h </w:instrText>
             </w:r>
             <w:r>
               <w:rPr>
@@ -4805,7 +4805,7 @@
               <w:lang w:eastAsia="en-GB"/>
             </w:rPr>
           </w:pPr>
-          <w:hyperlink w:anchor="_Toc46911031" w:history="1">
+          <w:hyperlink w:anchor="_Toc47459483" w:history="1">
             <w:r>
               <w:rPr>
                 <w:rStyle w:val="Hyperlink"/>
@@ -4832,7 +4832,7 @@
                 <w:noProof/>
                 <w:webHidden/>
               </w:rPr>
-              <w:instrText xml:space="preserve"> PAGEREF _Toc46911031 \h </w:instrText>
+              <w:instrText xml:space="preserve"> PAGEREF _Toc47459483 \h </w:instrText>
             </w:r>
             <w:r>
               <w:rPr>
@@ -4876,7 +4876,7 @@
               <w:lang w:eastAsia="en-GB"/>
             </w:rPr>
           </w:pPr>
-          <w:hyperlink w:anchor="_Toc46911032" w:history="1">
+          <w:hyperlink w:anchor="_Toc47459484" w:history="1">
             <w:r>
               <w:rPr>
                 <w:rStyle w:val="Hyperlink"/>
@@ -4922,7 +4922,7 @@
                 <w:noProof/>
                 <w:webHidden/>
               </w:rPr>
-              <w:instrText xml:space="preserve"> PAGEREF _Toc46911032 \h </w:instrText>
+              <w:instrText xml:space="preserve"> PAGEREF _Toc47459484 \h </w:instrText>
             </w:r>
             <w:r>
               <w:rPr>
@@ -4965,7 +4965,7 @@
               <w:lang w:eastAsia="en-GB"/>
             </w:rPr>
           </w:pPr>
-          <w:hyperlink w:anchor="_Toc46911033" w:history="1">
+          <w:hyperlink w:anchor="_Toc47459485" w:history="1">
             <w:r>
               <w:rPr>
                 <w:rStyle w:val="Hyperlink"/>
@@ -4992,7 +4992,7 @@
                 <w:noProof/>
                 <w:webHidden/>
               </w:rPr>
-              <w:instrText xml:space="preserve"> PAGEREF _Toc46911033 \h </w:instrText>
+              <w:instrText xml:space="preserve"> PAGEREF _Toc47459485 \h </w:instrText>
             </w:r>
             <w:r>
               <w:rPr>
@@ -5035,7 +5035,7 @@
               <w:lang w:eastAsia="en-GB"/>
             </w:rPr>
           </w:pPr>
-          <w:hyperlink w:anchor="_Toc46911034" w:history="1">
+          <w:hyperlink w:anchor="_Toc47459486" w:history="1">
             <w:r>
               <w:rPr>
                 <w:rStyle w:val="Hyperlink"/>
@@ -5062,7 +5062,7 @@
                 <w:noProof/>
                 <w:webHidden/>
               </w:rPr>
-              <w:instrText xml:space="preserve"> PAGEREF _Toc46911034 \h </w:instrText>
+              <w:instrText xml:space="preserve"> PAGEREF _Toc47459486 \h </w:instrText>
             </w:r>
             <w:r>
               <w:rPr>
@@ -5105,7 +5105,7 @@
               <w:lang w:eastAsia="en-GB"/>
             </w:rPr>
           </w:pPr>
-          <w:hyperlink w:anchor="_Toc46911035" w:history="1">
+          <w:hyperlink w:anchor="_Toc47459487" w:history="1">
             <w:r>
               <w:rPr>
                 <w:rStyle w:val="Hyperlink"/>
@@ -5132,7 +5132,7 @@
                 <w:noProof/>
                 <w:webHidden/>
               </w:rPr>
-              <w:instrText xml:space="preserve"> PAGEREF _Toc46911035 \h </w:instrText>
+              <w:instrText xml:space="preserve"> PAGEREF _Toc47459487 \h </w:instrText>
             </w:r>
             <w:r>
               <w:rPr>
@@ -5175,7 +5175,7 @@
               <w:lang w:eastAsia="en-GB"/>
             </w:rPr>
           </w:pPr>
-          <w:hyperlink w:anchor="_Toc46911036" w:history="1">
+          <w:hyperlink w:anchor="_Toc47459488" w:history="1">
             <w:r>
               <w:rPr>
                 <w:rStyle w:val="Hyperlink"/>
@@ -5202,7 +5202,7 @@
                 <w:noProof/>
                 <w:webHidden/>
               </w:rPr>
-              <w:instrText xml:space="preserve"> PAGEREF _Toc46911036 \h </w:instrText>
+              <w:instrText xml:space="preserve"> PAGEREF _Toc47459488 \h </w:instrText>
             </w:r>
             <w:r>
               <w:rPr>
@@ -5245,7 +5245,7 @@
               <w:lang w:eastAsia="en-GB"/>
             </w:rPr>
           </w:pPr>
-          <w:hyperlink w:anchor="_Toc46911037" w:history="1">
+          <w:hyperlink w:anchor="_Toc47459489" w:history="1">
             <w:r>
               <w:rPr>
                 <w:rStyle w:val="Hyperlink"/>
@@ -5272,7 +5272,7 @@
                 <w:noProof/>
                 <w:webHidden/>
               </w:rPr>
-              <w:instrText xml:space="preserve"> PAGEREF _Toc46911037 \h </w:instrText>
+              <w:instrText xml:space="preserve"> PAGEREF _Toc47459489 \h </w:instrText>
             </w:r>
             <w:r>
               <w:rPr>
@@ -5315,7 +5315,7 @@
               <w:lang w:eastAsia="en-GB"/>
             </w:rPr>
           </w:pPr>
-          <w:hyperlink w:anchor="_Toc46911038" w:history="1">
+          <w:hyperlink w:anchor="_Toc47459490" w:history="1">
             <w:r>
               <w:rPr>
                 <w:rStyle w:val="Hyperlink"/>
@@ -5342,7 +5342,7 @@
                 <w:noProof/>
                 <w:webHidden/>
               </w:rPr>
-              <w:instrText xml:space="preserve"> PAGEREF _Toc46911038 \h </w:instrText>
+              <w:instrText xml:space="preserve"> PAGEREF _Toc47459490 \h </w:instrText>
             </w:r>
             <w:r>
               <w:rPr>
@@ -5385,7 +5385,7 @@
               <w:lang w:eastAsia="en-GB"/>
             </w:rPr>
           </w:pPr>
-          <w:hyperlink w:anchor="_Toc46911039" w:history="1">
+          <w:hyperlink w:anchor="_Toc47459491" w:history="1">
             <w:r>
               <w:rPr>
                 <w:rStyle w:val="Hyperlink"/>
@@ -5412,7 +5412,7 @@
                 <w:noProof/>
                 <w:webHidden/>
               </w:rPr>
-              <w:instrText xml:space="preserve"> PAGEREF _Toc46911039 \h </w:instrText>
+              <w:instrText xml:space="preserve"> PAGEREF _Toc47459491 \h </w:instrText>
             </w:r>
             <w:r>
               <w:rPr>
@@ -5455,7 +5455,7 @@
               <w:lang w:eastAsia="en-GB"/>
             </w:rPr>
           </w:pPr>
-          <w:hyperlink w:anchor="_Toc46911040" w:history="1">
+          <w:hyperlink w:anchor="_Toc47459492" w:history="1">
             <w:r>
               <w:rPr>
                 <w:rStyle w:val="Hyperlink"/>
@@ -5482,7 +5482,7 @@
                 <w:noProof/>
                 <w:webHidden/>
               </w:rPr>
-              <w:instrText xml:space="preserve"> PAGEREF _Toc46911040 \h </w:instrText>
+              <w:instrText xml:space="preserve"> PAGEREF _Toc47459492 \h </w:instrText>
             </w:r>
             <w:r>
               <w:rPr>
@@ -5525,7 +5525,7 @@
               <w:lang w:eastAsia="en-GB"/>
             </w:rPr>
           </w:pPr>
-          <w:hyperlink w:anchor="_Toc46911041" w:history="1">
+          <w:hyperlink w:anchor="_Toc47459493" w:history="1">
             <w:r>
               <w:rPr>
                 <w:rStyle w:val="Hyperlink"/>
@@ -5552,7 +5552,7 @@
                 <w:noProof/>
                 <w:webHidden/>
               </w:rPr>
-              <w:instrText xml:space="preserve"> PAGEREF _Toc46911041 \h </w:instrText>
+              <w:instrText xml:space="preserve"> PAGEREF _Toc47459493 \h </w:instrText>
             </w:r>
             <w:r>
               <w:rPr>
@@ -5596,7 +5596,7 @@
               <w:lang w:eastAsia="en-GB"/>
             </w:rPr>
           </w:pPr>
-          <w:hyperlink w:anchor="_Toc46911042" w:history="1">
+          <w:hyperlink w:anchor="_Toc47459494" w:history="1">
             <w:r>
               <w:rPr>
                 <w:rStyle w:val="Hyperlink"/>
@@ -5642,7 +5642,7 @@
                 <w:noProof/>
                 <w:webHidden/>
               </w:rPr>
-              <w:instrText xml:space="preserve"> PAGEREF _Toc46911042 \h </w:instrText>
+              <w:instrText xml:space="preserve"> PAGEREF _Toc47459494 \h </w:instrText>
             </w:r>
             <w:r>
               <w:rPr>
@@ -5685,7 +5685,7 @@
               <w:lang w:eastAsia="en-GB"/>
             </w:rPr>
           </w:pPr>
-          <w:hyperlink w:anchor="_Toc46911043" w:history="1">
+          <w:hyperlink w:anchor="_Toc47459495" w:history="1">
             <w:r>
               <w:rPr>
                 <w:rStyle w:val="Hyperlink"/>
@@ -5712,7 +5712,7 @@
                 <w:noProof/>
                 <w:webHidden/>
               </w:rPr>
-              <w:instrText xml:space="preserve"> PAGEREF _Toc46911043 \h </w:instrText>
+              <w:instrText xml:space="preserve"> PAGEREF _Toc47459495 \h </w:instrText>
             </w:r>
             <w:r>
               <w:rPr>
@@ -5756,7 +5756,7 @@
               <w:lang w:eastAsia="en-GB"/>
             </w:rPr>
           </w:pPr>
-          <w:hyperlink w:anchor="_Toc46911044" w:history="1">
+          <w:hyperlink w:anchor="_Toc47459496" w:history="1">
             <w:r>
               <w:rPr>
                 <w:rStyle w:val="Hyperlink"/>
@@ -5770,24 +5770,38 @@
                 <w:noProof/>
                 <w:lang w:eastAsia="en-GB"/>
               </w:rPr>
+              <w:t xml:space="preserve"> </w:t>
+            </w:r>
+            <w:r>
+              <w:rPr>
+                <w:rStyle w:val="Hyperlink"/>
+                <w:noProof/>
+              </w:rPr>
+              <w:t>Data Ge</w:t>
+            </w:r>
+            <w:r>
+              <w:rPr>
+                <w:rStyle w:val="Hyperlink"/>
+                <w:noProof/>
+              </w:rPr>
+              <w:t>n</w:t>
+            </w:r>
+            <w:r>
+              <w:rPr>
+                <w:rStyle w:val="Hyperlink"/>
+                <w:noProof/>
+              </w:rPr>
+              <w:t>eration Methods</w:t>
+            </w:r>
+            <w:r>
+              <w:rPr>
+                <w:noProof/>
+                <w:webHidden/>
+              </w:rPr>
               <w:tab/>
             </w:r>
             <w:r>
               <w:rPr>
-                <w:rStyle w:val="Hyperlink"/>
-                <w:noProof/>
-              </w:rPr>
-              <w:t>Chosen Methodologies</w:t>
-            </w:r>
-            <w:r>
-              <w:rPr>
-                <w:noProof/>
-                <w:webHidden/>
-              </w:rPr>
-              <w:tab/>
-            </w:r>
-            <w:r>
-              <w:rPr>
                 <w:noProof/>
                 <w:webHidden/>
               </w:rPr>
@@ -5798,7 +5812,7 @@
                 <w:noProof/>
                 <w:webHidden/>
               </w:rPr>
-              <w:instrText xml:space="preserve"> PAGEREF _Toc46911044 \h </w:instrText>
+              <w:instrText xml:space="preserve"> PAGEREF _Toc47459496 \h </w:instrText>
             </w:r>
             <w:r>
               <w:rPr>
@@ -5841,14 +5855,14 @@
               <w:lang w:eastAsia="en-GB"/>
             </w:rPr>
           </w:pPr>
-          <w:hyperlink w:anchor="_Toc46911045" w:history="1">
+          <w:hyperlink w:anchor="_Toc47459497" w:history="1">
             <w:r>
               <w:rPr>
                 <w:rStyle w:val="Hyperlink"/>
                 <w:rFonts w:cstheme="majorHAnsi"/>
                 <w:noProof/>
               </w:rPr>
-              <w:t>3.2.1 Interview</w:t>
+              <w:t>3.2.1 Interview’s</w:t>
             </w:r>
             <w:r>
               <w:rPr>
@@ -5869,7 +5883,7 @@
                 <w:noProof/>
                 <w:webHidden/>
               </w:rPr>
-              <w:instrText xml:space="preserve"> PAGEREF _Toc46911045 \h </w:instrText>
+              <w:instrText xml:space="preserve"> PAGEREF _Toc47459497 \h </w:instrText>
             </w:r>
             <w:r>
               <w:rPr>
@@ -5890,6 +5904,148 @@
                 <w:webHidden/>
               </w:rPr>
               <w:t>23</w:t>
+            </w:r>
+            <w:r>
+              <w:rPr>
+                <w:noProof/>
+                <w:webHidden/>
+              </w:rPr>
+              <w:fldChar w:fldCharType="end"/>
+            </w:r>
+          </w:hyperlink>
+        </w:p>
+        <w:p>
+          <w:pPr>
+            <w:pStyle w:val="TOC3"/>
+            <w:tabs>
+              <w:tab w:val="right" w:leader="dot" w:pos="9016"/>
+            </w:tabs>
+            <w:rPr>
+              <w:rFonts w:eastAsiaTheme="minorEastAsia"/>
+              <w:noProof/>
+              <w:lang w:eastAsia="en-GB"/>
+            </w:rPr>
+          </w:pPr>
+          <w:hyperlink w:anchor="_Toc47459498" w:history="1">
+            <w:r>
+              <w:rPr>
+                <w:rStyle w:val="Hyperlink"/>
+                <w:rFonts w:cstheme="majorHAnsi"/>
+                <w:noProof/>
+              </w:rPr>
+              <w:t>3.2.2 Surveys &amp; Questionnaires</w:t>
+            </w:r>
+            <w:r>
+              <w:rPr>
+                <w:noProof/>
+                <w:webHidden/>
+              </w:rPr>
+              <w:tab/>
+            </w:r>
+            <w:r>
+              <w:rPr>
+                <w:noProof/>
+                <w:webHidden/>
+              </w:rPr>
+              <w:fldChar w:fldCharType="begin"/>
+            </w:r>
+            <w:r>
+              <w:rPr>
+                <w:noProof/>
+                <w:webHidden/>
+              </w:rPr>
+              <w:instrText xml:space="preserve"> PAGEREF _Toc47459498 \h </w:instrText>
+            </w:r>
+            <w:r>
+              <w:rPr>
+                <w:noProof/>
+                <w:webHidden/>
+              </w:rPr>
+            </w:r>
+            <w:r>
+              <w:rPr>
+                <w:noProof/>
+                <w:webHidden/>
+              </w:rPr>
+              <w:fldChar w:fldCharType="separate"/>
+            </w:r>
+            <w:r>
+              <w:rPr>
+                <w:noProof/>
+                <w:webHidden/>
+              </w:rPr>
+              <w:t>24</w:t>
+            </w:r>
+            <w:r>
+              <w:rPr>
+                <w:noProof/>
+                <w:webHidden/>
+              </w:rPr>
+              <w:fldChar w:fldCharType="end"/>
+            </w:r>
+          </w:hyperlink>
+        </w:p>
+        <w:p>
+          <w:pPr>
+            <w:pStyle w:val="TOC3"/>
+            <w:tabs>
+              <w:tab w:val="right" w:leader="dot" w:pos="9016"/>
+            </w:tabs>
+            <w:rPr>
+              <w:rFonts w:eastAsiaTheme="minorEastAsia"/>
+              <w:noProof/>
+              <w:lang w:eastAsia="en-GB"/>
+            </w:rPr>
+          </w:pPr>
+          <w:hyperlink w:anchor="_Toc47459499" w:history="1">
+            <w:r>
+              <w:rPr>
+                <w:rStyle w:val="Hyperlink"/>
+                <w:rFonts w:cstheme="majorHAnsi"/>
+                <w:noProof/>
+              </w:rPr>
+              <w:t>3.2.3 Focus Groups</w:t>
+            </w:r>
+            <w:r>
+              <w:rPr>
+                <w:noProof/>
+                <w:webHidden/>
+              </w:rPr>
+              <w:tab/>
+            </w:r>
+            <w:r>
+              <w:rPr>
+                <w:noProof/>
+                <w:webHidden/>
+              </w:rPr>
+              <w:fldChar w:fldCharType="begin"/>
+            </w:r>
+            <w:r>
+              <w:rPr>
+                <w:noProof/>
+                <w:webHidden/>
+              </w:rPr>
+              <w:instrText xml:space="preserve"> PAGEREF _Toc47459499 \h </w:instrText>
+            </w:r>
+            <w:r>
+              <w:rPr>
+                <w:noProof/>
+                <w:webHidden/>
+              </w:rPr>
+            </w:r>
+            <w:r>
+              <w:rPr>
+                <w:noProof/>
+                <w:webHidden/>
+              </w:rPr>
+              <w:fldChar w:fldCharType="separate"/>
+            </w:r>
+            <w:r>
+              <w:rPr>
+                <w:noProof/>
+                <w:webHidden/>
+              </w:rPr>
+              <w:t>25</w:t>
             </w:r>
             <w:r>
               <w:rPr>
@@ -5948,7 +6104,7 @@
           <w:color w:val="0070C0"/>
         </w:rPr>
       </w:pPr>
-      <w:bookmarkStart w:id="0" w:name="_Toc46911030"/>
+      <w:bookmarkStart w:id="0" w:name="_Toc47459482"/>
       <w:r>
         <w:rPr>
           <w:rFonts w:ascii="Arial" w:hAnsi="Arial" w:cs="Arial"/>
@@ -5970,7 +6126,7 @@
           <w:szCs w:val="32"/>
         </w:rPr>
       </w:pPr>
-      <w:bookmarkStart w:id="1" w:name="_Toc46911031"/>
+      <w:bookmarkStart w:id="1" w:name="_Toc47459483"/>
       <w:r>
         <w:rPr>
           <w:color w:val="0070C0"/>
@@ -6008,7 +6164,7 @@
           <w:color w:val="0070C0"/>
         </w:rPr>
       </w:pPr>
-      <w:bookmarkStart w:id="2" w:name="_Toc46911032"/>
+      <w:bookmarkStart w:id="2" w:name="_Toc47459484"/>
       <w:r>
         <w:rPr>
           <w:rFonts w:ascii="Arial" w:hAnsi="Arial" w:cs="Arial"/>
@@ -6046,7 +6202,7 @@
           <w:szCs w:val="32"/>
         </w:rPr>
       </w:pPr>
-      <w:bookmarkStart w:id="3" w:name="_Toc46911033"/>
+      <w:bookmarkStart w:id="3" w:name="_Toc47459485"/>
       <w:r>
         <w:rPr>
           <w:color w:val="0070C0"/>
@@ -6519,7 +6675,7 @@
           <w:szCs w:val="32"/>
         </w:rPr>
       </w:pPr>
-      <w:bookmarkStart w:id="4" w:name="_Toc46911034"/>
+      <w:bookmarkStart w:id="4" w:name="_Toc47459486"/>
       <w:r>
         <w:rPr>
           <w:color w:val="0070C0"/>
@@ -7398,7 +7554,7 @@
         </w:rPr>
         <w:t xml:space="preserve"> </w:t>
       </w:r>
-      <w:bookmarkStart w:id="5" w:name="_Toc46911035"/>
+      <w:bookmarkStart w:id="5" w:name="_Toc47459487"/>
       <w:r>
         <w:rPr>
           <w:color w:val="0070C0"/>
@@ -8503,7 +8659,7 @@
           <w:szCs w:val="28"/>
         </w:rPr>
       </w:pPr>
-      <w:bookmarkStart w:id="6" w:name="_Toc46911036"/>
+      <w:bookmarkStart w:id="6" w:name="_Toc47459488"/>
       <w:r>
         <w:rPr>
           <w:color w:val="0070C0"/>
@@ -9960,7 +10116,7 @@
           <w:szCs w:val="28"/>
         </w:rPr>
       </w:pPr>
-      <w:bookmarkStart w:id="7" w:name="_Toc46911037"/>
+      <w:bookmarkStart w:id="7" w:name="_Toc47459489"/>
       <w:r>
         <w:rPr>
           <w:color w:val="0070C0"/>
@@ -11023,7 +11179,7 @@
           <w:szCs w:val="28"/>
         </w:rPr>
       </w:pPr>
-      <w:bookmarkStart w:id="8" w:name="_Toc46911038"/>
+      <w:bookmarkStart w:id="8" w:name="_Toc47459490"/>
       <w:r>
         <w:rPr>
           <w:color w:val="0070C0"/>
@@ -12198,7 +12354,7 @@
           <w:szCs w:val="28"/>
         </w:rPr>
       </w:pPr>
-      <w:bookmarkStart w:id="9" w:name="_Toc46911039"/>
+      <w:bookmarkStart w:id="9" w:name="_Toc47459491"/>
       <w:r>
         <w:rPr>
           <w:color w:val="0070C0"/>
@@ -13220,7 +13376,7 @@
           <w:szCs w:val="28"/>
         </w:rPr>
       </w:pPr>
-      <w:bookmarkStart w:id="10" w:name="_Toc46911040"/>
+      <w:bookmarkStart w:id="10" w:name="_Toc47459492"/>
       <w:r>
         <w:rPr>
           <w:color w:val="0070C0"/>
@@ -13561,21 +13717,12 @@
           <w:szCs w:val="26"/>
         </w:rPr>
       </w:pPr>
-      <w:proofErr w:type="spellStart"/>
-      <w:r>
-        <w:rPr>
-          <w:sz w:val="26"/>
-          <w:szCs w:val="26"/>
-        </w:rPr>
-        <w:t>Its</w:t>
-      </w:r>
-      <w:proofErr w:type="spellEnd"/>
-      <w:r>
-        <w:rPr>
-          <w:sz w:val="26"/>
-          <w:szCs w:val="26"/>
-        </w:rPr>
-        <w:t xml:space="preserve"> important h</w:t>
+      <w:r>
+        <w:rPr>
+          <w:sz w:val="26"/>
+          <w:szCs w:val="26"/>
+        </w:rPr>
+        <w:t>Its important h</w:t>
       </w:r>
       <w:r>
         <w:rPr>
@@ -14356,7 +14503,7 @@
           <w:szCs w:val="28"/>
         </w:rPr>
       </w:pPr>
-      <w:bookmarkStart w:id="11" w:name="_Toc46911041"/>
+      <w:bookmarkStart w:id="11" w:name="_Toc47459493"/>
       <w:r>
         <w:rPr>
           <w:color w:val="0070C0"/>
@@ -14985,7 +15132,7 @@
           <w:color w:val="0070C0"/>
         </w:rPr>
       </w:pPr>
-      <w:bookmarkStart w:id="12" w:name="_Toc46911042"/>
+      <w:bookmarkStart w:id="12" w:name="_Toc47459494"/>
       <w:r>
         <w:rPr>
           <w:rFonts w:ascii="Arial" w:hAnsi="Arial" w:cs="Arial"/>
@@ -15030,8 +15177,8 @@
           <w:szCs w:val="28"/>
         </w:rPr>
       </w:pPr>
-      <w:bookmarkStart w:id="13" w:name="_Toc46911043"/>
-      <w:bookmarkStart w:id="14" w:name="_Hlk46910774"/>
+      <w:bookmarkStart w:id="13" w:name="_Hlk46910774"/>
+      <w:bookmarkStart w:id="14" w:name="_Toc47459495"/>
       <w:r>
         <w:rPr>
           <w:color w:val="0070C0"/>
@@ -15048,9 +15195,9 @@
         </w:rPr>
         <w:t>Qualitative Research &amp; Quantitative Research Methods</w:t>
       </w:r>
-      <w:bookmarkEnd w:id="13"/>
+      <w:bookmarkEnd w:id="14"/>
     </w:p>
-    <w:bookmarkEnd w:id="14"/>
+    <w:bookmarkEnd w:id="13"/>
     <w:p/>
     <w:p>
       <w:pPr>
@@ -15526,14 +15673,14 @@
           <w:szCs w:val="28"/>
         </w:rPr>
       </w:pPr>
-      <w:bookmarkStart w:id="15" w:name="_Toc46911044"/>
+      <w:bookmarkStart w:id="15" w:name="_Toc47459496"/>
       <w:r>
         <w:rPr>
           <w:color w:val="0070C0"/>
           <w:sz w:val="28"/>
           <w:szCs w:val="28"/>
         </w:rPr>
-        <w:t>Chosen Methodologies</w:t>
+        <w:t>Data Generation Methods</w:t>
       </w:r>
       <w:bookmarkEnd w:id="15"/>
     </w:p>
@@ -15553,7 +15700,7 @@
       </w:pPr>
       <w:bookmarkStart w:id="16" w:name="_Toc39774320"/>
       <w:bookmarkStart w:id="17" w:name="_Toc419465279"/>
-      <w:bookmarkStart w:id="18" w:name="_Toc46911045"/>
+      <w:bookmarkStart w:id="18" w:name="_Toc47459497"/>
       <w:r>
         <w:rPr>
           <w:rFonts w:cstheme="majorHAnsi"/>
@@ -15574,7 +15721,6 @@
       </w:r>
       <w:bookmarkEnd w:id="16"/>
       <w:bookmarkEnd w:id="17"/>
-      <w:bookmarkEnd w:id="18"/>
       <w:r>
         <w:rPr>
           <w:rFonts w:cstheme="majorHAnsi"/>
@@ -15584,6 +15730,7 @@
         </w:rPr>
         <w:t>’s</w:t>
       </w:r>
+      <w:bookmarkEnd w:id="18"/>
     </w:p>
     <w:p>
       <w:pPr>
@@ -15842,6 +15989,7 @@
           <w:szCs w:val="28"/>
         </w:rPr>
       </w:pPr>
+      <w:bookmarkStart w:id="19" w:name="_Toc47459498"/>
       <w:r>
         <w:rPr>
           <w:rFonts w:cstheme="majorHAnsi"/>
@@ -15878,6 +16026,7 @@
         </w:rPr>
         <w:t>Surveys &amp; Questionnaires</w:t>
       </w:r>
+      <w:bookmarkEnd w:id="19"/>
     </w:p>
     <w:p>
       <w:pPr>
@@ -16082,6 +16231,7 @@
           <w:szCs w:val="28"/>
         </w:rPr>
       </w:pPr>
+      <w:bookmarkStart w:id="20" w:name="_Toc47459499"/>
       <w:r>
         <w:rPr>
           <w:rFonts w:cstheme="majorHAnsi"/>
@@ -16090,7 +16240,7 @@
           <w:szCs w:val="28"/>
         </w:rPr>
         <w:lastRenderedPageBreak/>
-        <w:t xml:space="preserve">3.2.2 </w:t>
+        <w:t>3.2.</w:t>
       </w:r>
       <w:r>
         <w:rPr>
@@ -16099,8 +16249,27 @@
           <w:sz w:val="28"/>
           <w:szCs w:val="28"/>
         </w:rPr>
+        <w:t>3</w:t>
+      </w:r>
+      <w:r>
+        <w:rPr>
+          <w:rFonts w:cstheme="majorHAnsi"/>
+          <w:color w:val="0070C0"/>
+          <w:sz w:val="28"/>
+          <w:szCs w:val="28"/>
+        </w:rPr>
+        <w:t xml:space="preserve"> </w:t>
+      </w:r>
+      <w:r>
+        <w:rPr>
+          <w:rFonts w:cstheme="majorHAnsi"/>
+          <w:color w:val="0070C0"/>
+          <w:sz w:val="28"/>
+          <w:szCs w:val="28"/>
+        </w:rPr>
         <w:t>Focus Groups</w:t>
       </w:r>
+      <w:bookmarkEnd w:id="20"/>
     </w:p>
     <w:p>
       <w:pPr>
@@ -16263,6 +16432,183 @@
         </w:rPr>
         <w:t>A focus group is a methodology including the utilization of in-depth group interviews in which individuals are chosen as being a purposeful, but not typically representative, sample of a particular population, this group being 'based' on a specific subject.</w:t>
       </w:r>
+      <w:r>
+        <w:rPr>
+          <w:sz w:val="26"/>
+          <w:szCs w:val="26"/>
+        </w:rPr>
+        <w:t xml:space="preserve"> </w:t>
+      </w:r>
+      <w:r>
+        <w:rPr>
+          <w:sz w:val="26"/>
+          <w:szCs w:val="26"/>
+        </w:rPr>
+        <w:t>Focus groups may provide data on a range of participants' thoughts and feelings about other topics, as well as highlight the gaps in viewpoint amongst groups of people</w:t>
+      </w:r>
+      <w:r>
+        <w:rPr>
+          <w:sz w:val="26"/>
+          <w:szCs w:val="26"/>
+        </w:rPr>
+        <w:t xml:space="preserve">. </w:t>
+      </w:r>
+    </w:p>
+    <w:p>
+      <w:pPr>
+        <w:spacing w:line="360" w:lineRule="auto"/>
+        <w:ind w:left="-567"/>
+        <w:jc w:val="both"/>
+        <w:rPr>
+          <w:sz w:val="26"/>
+          <w:szCs w:val="26"/>
+        </w:rPr>
+      </w:pPr>
+      <w:r>
+        <w:rPr>
+          <w:sz w:val="26"/>
+          <w:szCs w:val="26"/>
+        </w:rPr>
+        <w:t xml:space="preserve">Qualitative </w:t>
+      </w:r>
+      <w:r>
+        <w:rPr>
+          <w:sz w:val="26"/>
+          <w:szCs w:val="26"/>
+        </w:rPr>
+        <w:t>research</w:t>
+      </w:r>
+      <w:r>
+        <w:rPr>
+          <w:sz w:val="26"/>
+          <w:szCs w:val="26"/>
+        </w:rPr>
+        <w:t>, and interviewing with focus groups in particular, produce vast volumes of data, that appear to exhaust novices as well as accomplished researchers.</w:t>
+      </w:r>
+      <w:r>
+        <w:rPr>
+          <w:sz w:val="26"/>
+          <w:szCs w:val="26"/>
+        </w:rPr>
+        <w:t xml:space="preserve"> </w:t>
+      </w:r>
+      <w:r>
+        <w:rPr>
+          <w:sz w:val="26"/>
+          <w:szCs w:val="26"/>
+        </w:rPr>
+        <w:t xml:space="preserve">The focus group has been very well </w:t>
+      </w:r>
+      <w:r>
+        <w:rPr>
+          <w:sz w:val="26"/>
+          <w:szCs w:val="26"/>
+        </w:rPr>
+        <w:t>preplanne</w:t>
+      </w:r>
+      <w:r>
+        <w:rPr>
+          <w:sz w:val="26"/>
+          <w:szCs w:val="26"/>
+        </w:rPr>
+        <w:t>d</w:t>
+      </w:r>
+      <w:r>
+        <w:rPr>
+          <w:sz w:val="26"/>
+          <w:szCs w:val="26"/>
+        </w:rPr>
+        <w:t xml:space="preserve"> in the research literature Conversations represent a type of group conversation in which people are invited to debate particular subjects in a fairly casual environment so that fundamental problems (norms, </w:t>
+      </w:r>
+      <w:r>
+        <w:rPr>
+          <w:sz w:val="26"/>
+          <w:szCs w:val="26"/>
+        </w:rPr>
+        <w:t>views,</w:t>
+      </w:r>
+      <w:r>
+        <w:rPr>
+          <w:sz w:val="26"/>
+          <w:szCs w:val="26"/>
+        </w:rPr>
+        <w:t xml:space="preserve"> values) relevant to the experiences of all respondents can be revealed.</w:t>
+      </w:r>
+    </w:p>
+    <w:p>
+      <w:pPr>
+        <w:spacing w:line="360" w:lineRule="auto"/>
+        <w:ind w:left="-567"/>
+        <w:jc w:val="both"/>
+        <w:rPr>
+          <w:sz w:val="26"/>
+          <w:szCs w:val="26"/>
+        </w:rPr>
+      </w:pPr>
+    </w:p>
+    <w:p>
+      <w:pPr>
+        <w:spacing w:line="360" w:lineRule="auto"/>
+        <w:ind w:left="-567"/>
+        <w:jc w:val="both"/>
+        <w:rPr>
+          <w:sz w:val="26"/>
+          <w:szCs w:val="26"/>
+        </w:rPr>
+      </w:pPr>
+    </w:p>
+    <w:p>
+      <w:pPr>
+        <w:pStyle w:val="Heading1"/>
+        <w:numPr>
+          <w:ilvl w:val="0"/>
+          <w:numId w:val="1"/>
+        </w:numPr>
+        <w:spacing w:line="360" w:lineRule="auto"/>
+        <w:ind w:left="-207"/>
+        <w:jc w:val="both"/>
+        <w:rPr>
+          <w:rFonts w:ascii="Arial" w:hAnsi="Arial" w:cs="Arial"/>
+          <w:b/>
+          <w:color w:val="0070C0"/>
+        </w:rPr>
+      </w:pPr>
+      <w:r>
+        <w:rPr>
+          <w:rFonts w:ascii="Arial" w:hAnsi="Arial" w:cs="Arial"/>
+          <w:b/>
+          <w:color w:val="0070C0"/>
+        </w:rPr>
+        <w:lastRenderedPageBreak/>
+        <w:t xml:space="preserve">Chapter </w:t>
+      </w:r>
+      <w:r>
+        <w:rPr>
+          <w:rFonts w:ascii="Arial" w:hAnsi="Arial" w:cs="Arial"/>
+          <w:b/>
+          <w:color w:val="0070C0"/>
+        </w:rPr>
+        <w:t>Four</w:t>
+      </w:r>
+      <w:r>
+        <w:rPr>
+          <w:rFonts w:ascii="Arial" w:hAnsi="Arial" w:cs="Arial"/>
+          <w:b/>
+          <w:color w:val="0070C0"/>
+        </w:rPr>
+        <w:t>: Research Methodology</w:t>
+      </w:r>
+    </w:p>
+    <w:p>
+      <w:pPr>
+        <w:spacing w:line="360" w:lineRule="auto"/>
+        <w:ind w:left="-567"/>
+        <w:jc w:val="both"/>
+        <w:rPr>
+          <w:sz w:val="26"/>
+          <w:szCs w:val="26"/>
+        </w:rPr>
+      </w:pPr>
     </w:p>
     <w:sectPr>
       <w:pgSz w:w="11906" w:h="16838"/>

</xml_diff>

<commit_message>
Created cash data entries, updated cart table, display customer and order details.
</commit_message>
<xml_diff>
--- a/Documents/Report/P2556958 - Documentation.docx
+++ b/Documents/Report/P2556958 - Documentation.docx
@@ -14,7 +14,6 @@
           <w:docPartUnique/>
         </w:docPartObj>
       </w:sdtPr>
-      <w:sdtEndPr/>
       <w:sdtContent>
         <w:p>
           <w:pPr>
@@ -213,15 +212,7 @@
                                     <w:sz w:val="40"/>
                                     <w:szCs w:val="36"/>
                                   </w:rPr>
-                                  <w:t>An Exclusive Website Application for eat-in / takeaway Restaurant Business</w:t>
-                                </w:r>
-                                <w:r>
-                                  <w:rPr>
-                                    <w:bCs/>
-                                    <w:sz w:val="40"/>
-                                    <w:szCs w:val="36"/>
-                                  </w:rPr>
-                                  <w:t>.</w:t>
+                                  <w:t>An Exclusive Website Application for eat-in / takeaway Restaurant Business.</w:t>
                                 </w:r>
                               </w:p>
                             </w:txbxContent>
@@ -263,15 +254,7 @@
                               <w:sz w:val="40"/>
                               <w:szCs w:val="36"/>
                             </w:rPr>
-                            <w:t>An Exclusive Website Application for eat-in / takeaway Restaurant Business</w:t>
-                          </w:r>
-                          <w:r>
-                            <w:rPr>
-                              <w:bCs/>
-                              <w:sz w:val="40"/>
-                              <w:szCs w:val="36"/>
-                            </w:rPr>
-                            <w:t>.</w:t>
+                            <w:t>An Exclusive Website Application for eat-in / takeaway Restaurant Business.</w:t>
                           </w:r>
                         </w:p>
                       </w:txbxContent>
@@ -531,31 +514,7 @@
                                     <w:color w:val="2F5496" w:themeColor="accent1" w:themeShade="BF"/>
                                     <w:sz w:val="48"/>
                                   </w:rPr>
-                                  <w:t>IMAT</w:t>
-                                </w:r>
-                                <w:r>
-                                  <w:rPr>
-                                    <w:b/>
-                                    <w:color w:val="2F5496" w:themeColor="accent1" w:themeShade="BF"/>
-                                    <w:sz w:val="48"/>
-                                  </w:rPr>
-                                  <w:t>5314</w:t>
-                                </w:r>
-                                <w:r>
-                                  <w:rPr>
-                                    <w:b/>
-                                    <w:color w:val="2F5496" w:themeColor="accent1" w:themeShade="BF"/>
-                                    <w:sz w:val="48"/>
-                                  </w:rPr>
-                                  <w:t xml:space="preserve"> </w:t>
-                                </w:r>
-                                <w:r>
-                                  <w:rPr>
-                                    <w:b/>
-                                    <w:color w:val="2F5496" w:themeColor="accent1" w:themeShade="BF"/>
-                                    <w:sz w:val="48"/>
-                                  </w:rPr>
-                                  <w:t>Project</w:t>
+                                  <w:t>IMAT5314 Project</w:t>
                                 </w:r>
                               </w:p>
                             </w:txbxContent>
@@ -597,31 +556,7 @@
                               <w:color w:val="2F5496" w:themeColor="accent1" w:themeShade="BF"/>
                               <w:sz w:val="48"/>
                             </w:rPr>
-                            <w:t>IMAT</w:t>
-                          </w:r>
-                          <w:r>
-                            <w:rPr>
-                              <w:b/>
-                              <w:color w:val="2F5496" w:themeColor="accent1" w:themeShade="BF"/>
-                              <w:sz w:val="48"/>
-                            </w:rPr>
-                            <w:t>5314</w:t>
-                          </w:r>
-                          <w:r>
-                            <w:rPr>
-                              <w:b/>
-                              <w:color w:val="2F5496" w:themeColor="accent1" w:themeShade="BF"/>
-                              <w:sz w:val="48"/>
-                            </w:rPr>
-                            <w:t xml:space="preserve"> </w:t>
-                          </w:r>
-                          <w:r>
-                            <w:rPr>
-                              <w:b/>
-                              <w:color w:val="2F5496" w:themeColor="accent1" w:themeShade="BF"/>
-                              <w:sz w:val="48"/>
-                            </w:rPr>
-                            <w:t>Project</w:t>
+                            <w:t>IMAT5314 Project</w:t>
                           </w:r>
                         </w:p>
                       </w:txbxContent>
@@ -714,7 +649,6 @@
                                     <w:dataBinding w:prefixMappings="xmlns:ns0='http://purl.org/dc/elements/1.1/' xmlns:ns1='http://schemas.openxmlformats.org/package/2006/metadata/core-properties' " w:xpath="/ns1:coreProperties[1]/ns0:title[1]" w:storeItemID="{6C3C8BC8-F283-45AE-878A-BAB7291924A1}"/>
                                     <w:text/>
                                   </w:sdtPr>
-                                  <w:sdtEndPr/>
                                   <w:sdtContent>
                                     <w:r>
                                       <w:rPr>
@@ -778,7 +712,6 @@
                               <w:dataBinding w:prefixMappings="xmlns:ns0='http://purl.org/dc/elements/1.1/' xmlns:ns1='http://schemas.openxmlformats.org/package/2006/metadata/core-properties' " w:xpath="/ns1:coreProperties[1]/ns0:title[1]" w:storeItemID="{6C3C8BC8-F283-45AE-878A-BAB7291924A1}"/>
                               <w:text/>
                             </w:sdtPr>
-                            <w:sdtEndPr/>
                             <w:sdtContent>
                               <w:r>
                                 <w:rPr>
@@ -13717,12 +13650,21 @@
           <w:szCs w:val="26"/>
         </w:rPr>
       </w:pPr>
-      <w:r>
-        <w:rPr>
-          <w:sz w:val="26"/>
-          <w:szCs w:val="26"/>
-        </w:rPr>
-        <w:t>Its important h</w:t>
+      <w:proofErr w:type="spellStart"/>
+      <w:r>
+        <w:rPr>
+          <w:sz w:val="26"/>
+          <w:szCs w:val="26"/>
+        </w:rPr>
+        <w:t>Its</w:t>
+      </w:r>
+      <w:proofErr w:type="spellEnd"/>
+      <w:r>
+        <w:rPr>
+          <w:sz w:val="26"/>
+          <w:szCs w:val="26"/>
+        </w:rPr>
+        <w:t xml:space="preserve"> important h</w:t>
       </w:r>
       <w:r>
         <w:rPr>
@@ -16286,21 +16228,7 @@
           <w:sz w:val="26"/>
           <w:szCs w:val="26"/>
         </w:rPr>
-        <w:t xml:space="preserve">The focus group is </w:t>
-      </w:r>
-      <w:r>
-        <w:rPr>
-          <w:sz w:val="26"/>
-          <w:szCs w:val="26"/>
-        </w:rPr>
-        <w:t>an</w:t>
-      </w:r>
-      <w:r>
-        <w:rPr>
-          <w:sz w:val="26"/>
-          <w:szCs w:val="26"/>
-        </w:rPr>
-        <w:t xml:space="preserve"> approach that relies solely on the conversation that the participants create.</w:t>
+        <w:t>The focus group is an approach that relies solely on the conversation that the participants create.</w:t>
       </w:r>
       <w:r>
         <w:rPr>
@@ -16402,21 +16330,7 @@
           <w:sz w:val="26"/>
           <w:szCs w:val="26"/>
         </w:rPr>
-        <w:t xml:space="preserve">, focus-group interviews </w:t>
-      </w:r>
-      <w:r>
-        <w:rPr>
-          <w:sz w:val="26"/>
-          <w:szCs w:val="26"/>
-        </w:rPr>
-        <w:t>have</w:t>
-      </w:r>
-      <w:r>
-        <w:rPr>
-          <w:sz w:val="26"/>
-          <w:szCs w:val="26"/>
-        </w:rPr>
-        <w:t xml:space="preserve"> become extremely prevalent to investigate what people believed or think as well as why they act in the way they do.</w:t>
+        <w:t>, focus-group interviews have become extremely prevalent to investigate what people believed or think as well as why they act in the way they do.</w:t>
       </w:r>
       <w:r>
         <w:rPr>
@@ -16497,14 +16411,7 @@
           <w:sz w:val="26"/>
           <w:szCs w:val="26"/>
         </w:rPr>
-        <w:t xml:space="preserve">The focus group has been very well </w:t>
-      </w:r>
-      <w:r>
-        <w:rPr>
-          <w:sz w:val="26"/>
-          <w:szCs w:val="26"/>
-        </w:rPr>
-        <w:t>preplanne</w:t>
+        <w:t>The focus group has been very well preplanne</w:t>
       </w:r>
       <w:r>
         <w:rPr>
@@ -16565,7 +16472,7 @@
           <w:numId w:val="1"/>
         </w:numPr>
         <w:spacing w:line="360" w:lineRule="auto"/>
-        <w:ind w:left="-207"/>
+        <w:ind w:left="-264"/>
         <w:jc w:val="both"/>
         <w:rPr>
           <w:rFonts w:ascii="Arial" w:hAnsi="Arial" w:cs="Arial"/>
@@ -16580,7 +16487,7 @@
           <w:color w:val="0070C0"/>
         </w:rPr>
         <w:lastRenderedPageBreak/>
-        <w:t xml:space="preserve">Chapter </w:t>
+        <w:t xml:space="preserve">Chapter Four: </w:t>
       </w:r>
       <w:r>
         <w:rPr>
@@ -16588,28 +16495,766 @@
           <w:b/>
           <w:color w:val="0070C0"/>
         </w:rPr>
-        <w:t>Four</w:t>
-      </w:r>
-      <w:r>
-        <w:rPr>
-          <w:rFonts w:ascii="Arial" w:hAnsi="Arial" w:cs="Arial"/>
-          <w:b/>
-          <w:color w:val="0070C0"/>
-        </w:rPr>
-        <w:t>: Research Methodology</w:t>
+        <w:t>Design Consideration</w:t>
       </w:r>
     </w:p>
     <w:p>
       <w:pPr>
+        <w:ind w:left="-624"/>
+      </w:pPr>
+    </w:p>
+    <w:p>
+      <w:pPr>
         <w:spacing w:line="360" w:lineRule="auto"/>
-        <w:ind w:left="-567"/>
+        <w:ind w:left="-624"/>
         <w:jc w:val="both"/>
         <w:rPr>
           <w:sz w:val="26"/>
           <w:szCs w:val="26"/>
         </w:rPr>
       </w:pPr>
+      <w:r>
+        <w:rPr>
+          <w:sz w:val="26"/>
+          <w:szCs w:val="26"/>
+        </w:rPr>
+        <w:t>The design considerations are developed in order to draw the developers' exposure to understanding the ideas and specifications of user requirements layout to structures and installations.</w:t>
+      </w:r>
+      <w:r>
+        <w:rPr>
+          <w:sz w:val="26"/>
+          <w:szCs w:val="26"/>
+        </w:rPr>
+        <w:t xml:space="preserve"> </w:t>
+      </w:r>
+      <w:r>
+        <w:rPr>
+          <w:sz w:val="26"/>
+          <w:szCs w:val="26"/>
+        </w:rPr>
+        <w:t>There were many prototypes that had to be examined before another development process began. The models that were mentioned are Gantt Chart</w:t>
+      </w:r>
+      <w:r>
+        <w:rPr>
+          <w:sz w:val="26"/>
+          <w:szCs w:val="26"/>
+        </w:rPr>
+        <w:t xml:space="preserve"> for Project Management</w:t>
+      </w:r>
+      <w:r>
+        <w:rPr>
+          <w:sz w:val="26"/>
+          <w:szCs w:val="26"/>
+        </w:rPr>
+        <w:t>, Application ERD chart,</w:t>
+      </w:r>
+      <w:r>
+        <w:rPr>
+          <w:sz w:val="26"/>
+          <w:szCs w:val="26"/>
+        </w:rPr>
+        <w:t xml:space="preserve"> </w:t>
+      </w:r>
+      <w:r>
+        <w:rPr>
+          <w:sz w:val="26"/>
+          <w:szCs w:val="26"/>
+        </w:rPr>
+        <w:t xml:space="preserve">Class Diagram, MVC conceptual design, and </w:t>
+      </w:r>
+      <w:r>
+        <w:rPr>
+          <w:sz w:val="26"/>
+          <w:szCs w:val="26"/>
+        </w:rPr>
+        <w:t>GUI</w:t>
+      </w:r>
+      <w:r>
+        <w:rPr>
+          <w:sz w:val="26"/>
+          <w:szCs w:val="26"/>
+        </w:rPr>
+        <w:t xml:space="preserve"> Development frontend</w:t>
+      </w:r>
+      <w:r>
+        <w:rPr>
+          <w:sz w:val="26"/>
+          <w:szCs w:val="26"/>
+        </w:rPr>
+        <w:t>.</w:t>
+      </w:r>
     </w:p>
+    <w:p>
+      <w:pPr>
+        <w:spacing w:line="360" w:lineRule="auto"/>
+        <w:ind w:left="-624"/>
+        <w:jc w:val="both"/>
+        <w:rPr>
+          <w:sz w:val="26"/>
+          <w:szCs w:val="26"/>
+        </w:rPr>
+      </w:pPr>
+    </w:p>
+    <w:p>
+      <w:pPr>
+        <w:pStyle w:val="Heading3"/>
+        <w:spacing w:line="360" w:lineRule="auto"/>
+        <w:ind w:left="-624"/>
+        <w:jc w:val="both"/>
+        <w:rPr>
+          <w:rFonts w:cstheme="majorHAnsi"/>
+          <w:color w:val="0070C0"/>
+          <w:sz w:val="28"/>
+          <w:szCs w:val="28"/>
+        </w:rPr>
+      </w:pPr>
+      <w:r>
+        <w:rPr>
+          <w:rFonts w:cstheme="majorHAnsi"/>
+          <w:color w:val="0070C0"/>
+          <w:sz w:val="28"/>
+          <w:szCs w:val="28"/>
+        </w:rPr>
+        <w:t>4.1</w:t>
+      </w:r>
+      <w:r>
+        <w:rPr>
+          <w:rFonts w:cstheme="majorHAnsi"/>
+          <w:color w:val="0070C0"/>
+          <w:sz w:val="28"/>
+          <w:szCs w:val="28"/>
+        </w:rPr>
+        <w:t xml:space="preserve"> </w:t>
+      </w:r>
+      <w:r>
+        <w:rPr>
+          <w:rFonts w:cstheme="majorHAnsi"/>
+          <w:color w:val="0070C0"/>
+          <w:sz w:val="28"/>
+          <w:szCs w:val="28"/>
+        </w:rPr>
+        <w:t>User Interface Design (UI Design)</w:t>
+      </w:r>
+    </w:p>
+    <w:p>
+      <w:pPr>
+        <w:spacing w:line="360" w:lineRule="auto"/>
+        <w:ind w:left="-624"/>
+        <w:jc w:val="both"/>
+        <w:rPr>
+          <w:sz w:val="26"/>
+          <w:szCs w:val="26"/>
+        </w:rPr>
+      </w:pPr>
+      <w:r>
+        <w:rPr>
+          <w:sz w:val="26"/>
+          <w:szCs w:val="26"/>
+        </w:rPr>
+        <w:t>UI design is a critical feature of virtually all computer systems. UI projects have been responsible on several injuries and disasters</w:t>
+      </w:r>
+      <w:r>
+        <w:rPr>
+          <w:sz w:val="26"/>
+          <w:szCs w:val="26"/>
+        </w:rPr>
+        <w:t xml:space="preserve"> </w:t>
+      </w:r>
+      <w:r>
+        <w:rPr>
+          <w:sz w:val="26"/>
+          <w:szCs w:val="26"/>
+        </w:rPr>
+        <w:fldChar w:fldCharType="begin"/>
+      </w:r>
+      <w:r>
+        <w:rPr>
+          <w:sz w:val="26"/>
+          <w:szCs w:val="26"/>
+        </w:rPr>
+        <w:instrText xml:space="preserve"> ADDIN ZOTERO_ITEM CSL_CITATION {"citationID":"Ks0xh1pC","properties":{"formattedCitation":"(Stone et al., 2005)","plainCitation":"(Stone et al., 2005)","noteIndex":0},"citationItems":[{"id":130,"uris":["http://zotero.org/users/local/4ht2L956/items/PD3897Y3"],"uri":["http://zotero.org/users/local/4ht2L956/items/PD3897Y3"],"itemData":{"id":130,"type":"book","abstract":"User Interface Design and Evaluation provides an overview of the user-centered design field. It illustrates the benefits of a user-centered approach to the design of software, computer systems, and websites. The book provides clear and practical discussions of requirements gathering, developing interaction design from user requirements, and user interface evaluation. The book's coverage includes established HCI topics—for example, visibility, affordance, feedback, metaphors, mental models, and the like—combined with practical guidelines for contemporary designs and current trends, which makes for a winning combination. It provides a clear presentation of ideas, illustrations of concepts, using real-world applications. This book will help readers develop all the skills necessary for iterative user-centered design, and provides a firm foundation for user interface design and evaluation on which to build. It is ideal for seasoned professionals in user interface design and usability engineering (looking for new tools with which to expand their knowledge); new people who enter the HCI field with no prior educational experience; and software developers, web application developers, and information appliance designers who need to know more about interaction design and evaluation.Co-published by the Open University, UK.Covers the design of graphical user interfaces, web sites, and interfaces for embedded systems.Full color production, with activities, projects, hundreds of illustrations, and industrial applications.","ISBN":"978-0-08-052032-2","language":"en","note":"Google-Books-ID: VvSoyqPBPbMC","number-of-pages":"699","publisher":"Elsevier","source":"Google Books","title":"User Interface Design and Evaluation","author":[{"family":"Stone","given":"Debbie"},{"family":"Jarrett","given":"Caroline"},{"family":"Woodroffe","given":"Mark"},{"family":"Minocha","given":"Shailey"}],"issued":{"date-parts":[["2005",4,29]]}}}],"schema":"https://github.com/citation-style-language/schema/raw/master/csl-citation.json"} </w:instrText>
+      </w:r>
+      <w:r>
+        <w:rPr>
+          <w:sz w:val="26"/>
+          <w:szCs w:val="26"/>
+        </w:rPr>
+        <w:fldChar w:fldCharType="separate"/>
+      </w:r>
+      <w:r>
+        <w:rPr>
+          <w:rFonts w:ascii="Calibri" w:hAnsi="Calibri" w:cs="Calibri"/>
+          <w:sz w:val="26"/>
+          <w:szCs w:val="26"/>
+        </w:rPr>
+        <w:t>(Stone et al., 2005)</w:t>
+      </w:r>
+      <w:r>
+        <w:rPr>
+          <w:sz w:val="26"/>
+          <w:szCs w:val="26"/>
+        </w:rPr>
+        <w:fldChar w:fldCharType="end"/>
+      </w:r>
+      <w:r>
+        <w:rPr>
+          <w:sz w:val="26"/>
+          <w:szCs w:val="26"/>
+        </w:rPr>
+        <w:t>.</w:t>
+      </w:r>
+      <w:r>
+        <w:rPr>
+          <w:sz w:val="26"/>
+          <w:szCs w:val="26"/>
+        </w:rPr>
+        <w:t xml:space="preserve"> </w:t>
+      </w:r>
+      <w:r>
+        <w:rPr>
+          <w:sz w:val="26"/>
+          <w:szCs w:val="26"/>
+        </w:rPr>
+        <w:t>Creation of a web interface is simpler if the author has a good understanding of the website's architecture and format</w:t>
+      </w:r>
+      <w:r>
+        <w:rPr>
+          <w:sz w:val="26"/>
+          <w:szCs w:val="26"/>
+        </w:rPr>
+        <w:t xml:space="preserve"> </w:t>
+      </w:r>
+      <w:r>
+        <w:rPr>
+          <w:sz w:val="26"/>
+          <w:szCs w:val="26"/>
+        </w:rPr>
+        <w:fldChar w:fldCharType="begin"/>
+      </w:r>
+      <w:r>
+        <w:rPr>
+          <w:sz w:val="26"/>
+          <w:szCs w:val="26"/>
+        </w:rPr>
+        <w:instrText xml:space="preserve"> ADDIN ZOTERO_ITEM CSL_CITATION {"citationID":"mkZ4QLxJ","properties":{"formattedCitation":"(Galitz, 2007)","plainCitation":"(Galitz, 2007)","noteIndex":0},"citationItems":[{"id":132,"uris":["http://zotero.org/users/local/4ht2L956/items/Q84KKPAL"],"uri":["http://zotero.org/users/local/4ht2L956/items/Q84KKPAL"],"itemData":{"id":132,"type":"book","abstract":"Bringing together the results of more than 300 new design studies, an understanding of people, knowledge of hardware and software capabilities, and the author’s practical experience gained from 45 years of work with display-based systems, this book addresses interface and screen design from the user’s perspective. You will learn how to create an effective design methodology, design and organize screens and Web pages that encourage efficient comprehension and execution, and create screen icons and graphics that make displays easier and more comfortable to use.","ISBN":"978-0-470-14622-4","language":"en","note":"Google-Books-ID: Q3Xp_Awu49sC","number-of-pages":"888","publisher":"John Wiley &amp; Sons","source":"Google Books","title":"The Essential Guide to User Interface Design: An Introduction to GUI Design Principles and Techniques","title-short":"The Essential Guide to User Interface Design","author":[{"family":"Galitz","given":"Wilbert O."}],"issued":{"date-parts":[["2007",4,10]]}}}],"schema":"https://github.com/citation-style-language/schema/raw/master/csl-citation.json"} </w:instrText>
+      </w:r>
+      <w:r>
+        <w:rPr>
+          <w:sz w:val="26"/>
+          <w:szCs w:val="26"/>
+        </w:rPr>
+        <w:fldChar w:fldCharType="separate"/>
+      </w:r>
+      <w:r>
+        <w:rPr>
+          <w:rFonts w:ascii="Calibri" w:hAnsi="Calibri" w:cs="Calibri"/>
+          <w:sz w:val="26"/>
+          <w:szCs w:val="26"/>
+        </w:rPr>
+        <w:t>(Galitz, 2007)</w:t>
+      </w:r>
+      <w:r>
+        <w:rPr>
+          <w:sz w:val="26"/>
+          <w:szCs w:val="26"/>
+        </w:rPr>
+        <w:fldChar w:fldCharType="end"/>
+      </w:r>
+      <w:r>
+        <w:rPr>
+          <w:sz w:val="26"/>
+          <w:szCs w:val="26"/>
+        </w:rPr>
+        <w:t>.</w:t>
+      </w:r>
+      <w:r>
+        <w:rPr>
+          <w:sz w:val="26"/>
+          <w:szCs w:val="26"/>
+        </w:rPr>
+        <w:t xml:space="preserve"> </w:t>
+      </w:r>
+      <w:r>
+        <w:rPr>
+          <w:sz w:val="26"/>
+          <w:szCs w:val="26"/>
+        </w:rPr>
+        <w:t xml:space="preserve">Initially, for the UI design of the </w:t>
+      </w:r>
+      <w:r>
+        <w:rPr>
+          <w:sz w:val="26"/>
+          <w:szCs w:val="26"/>
+        </w:rPr>
+        <w:t>restaurant website</w:t>
+      </w:r>
+      <w:r>
+        <w:rPr>
+          <w:sz w:val="26"/>
+          <w:szCs w:val="26"/>
+        </w:rPr>
+        <w:t xml:space="preserve"> project, all web pages were produced and the descriptions were defined for all web pages. This made it a lot easier how many pages the system needs, and how all of the functionality would be arranged on web pages.</w:t>
+      </w:r>
+      <w:r>
+        <w:rPr>
+          <w:sz w:val="26"/>
+          <w:szCs w:val="26"/>
+        </w:rPr>
+        <w:t xml:space="preserve"> </w:t>
+      </w:r>
+      <w:r>
+        <w:rPr>
+          <w:sz w:val="26"/>
+          <w:szCs w:val="26"/>
+        </w:rPr>
+        <w:t>Furthermore, the Website template has been set. For example, the navigation style, the location of the logo, and the system architecture of functions on web pages. Using the template trend during the development process was easier.</w:t>
+      </w:r>
+    </w:p>
+    <w:p>
+      <w:pPr>
+        <w:spacing w:line="360" w:lineRule="auto"/>
+        <w:ind w:left="-624"/>
+        <w:jc w:val="both"/>
+        <w:rPr>
+          <w:sz w:val="26"/>
+          <w:szCs w:val="26"/>
+        </w:rPr>
+      </w:pPr>
+    </w:p>
+    <w:p>
+      <w:pPr>
+        <w:spacing w:line="360" w:lineRule="auto"/>
+        <w:ind w:left="-624"/>
+        <w:jc w:val="both"/>
+        <w:rPr>
+          <w:rFonts w:cstheme="majorHAnsi"/>
+          <w:color w:val="0070C0"/>
+          <w:sz w:val="28"/>
+          <w:szCs w:val="28"/>
+        </w:rPr>
+      </w:pPr>
+      <w:r>
+        <w:rPr>
+          <w:rFonts w:cstheme="majorHAnsi"/>
+          <w:color w:val="0070C0"/>
+          <w:sz w:val="28"/>
+          <w:szCs w:val="28"/>
+        </w:rPr>
+        <w:t>4.</w:t>
+      </w:r>
+      <w:r>
+        <w:rPr>
+          <w:rFonts w:cstheme="majorHAnsi"/>
+          <w:color w:val="0070C0"/>
+          <w:sz w:val="28"/>
+          <w:szCs w:val="28"/>
+        </w:rPr>
+        <w:t>2</w:t>
+      </w:r>
+      <w:r>
+        <w:rPr>
+          <w:rFonts w:cstheme="majorHAnsi"/>
+          <w:color w:val="0070C0"/>
+          <w:sz w:val="28"/>
+          <w:szCs w:val="28"/>
+        </w:rPr>
+        <w:t xml:space="preserve"> </w:t>
+      </w:r>
+      <w:r>
+        <w:rPr>
+          <w:rFonts w:cstheme="majorHAnsi"/>
+          <w:color w:val="0070C0"/>
+          <w:sz w:val="28"/>
+          <w:szCs w:val="28"/>
+        </w:rPr>
+        <w:t>ERD (Entity Relationship Diagram)</w:t>
+      </w:r>
+    </w:p>
+    <w:p>
+      <w:pPr>
+        <w:spacing w:line="360" w:lineRule="auto"/>
+        <w:ind w:left="-624"/>
+        <w:jc w:val="both"/>
+        <w:rPr>
+          <w:rFonts w:cstheme="majorHAnsi"/>
+          <w:color w:val="0070C0"/>
+          <w:sz w:val="28"/>
+          <w:szCs w:val="28"/>
+        </w:rPr>
+      </w:pPr>
+      <w:r>
+        <w:rPr>
+          <w:sz w:val="26"/>
+          <w:szCs w:val="26"/>
+        </w:rPr>
+        <w:t>The ERD was seen as a very effective way to incorporate a logical database model. ERD is a visual way of presenting data base knowledge inside the system. Using database developers with an ERD diagram will translate this knowledge to generate a database table</w:t>
+      </w:r>
+      <w:r>
+        <w:rPr>
+          <w:sz w:val="26"/>
+          <w:szCs w:val="26"/>
+        </w:rPr>
+        <w:t xml:space="preserve"> </w:t>
+      </w:r>
+      <w:r>
+        <w:rPr>
+          <w:sz w:val="26"/>
+          <w:szCs w:val="26"/>
+        </w:rPr>
+        <w:fldChar w:fldCharType="begin"/>
+      </w:r>
+      <w:r>
+        <w:rPr>
+          <w:sz w:val="26"/>
+          <w:szCs w:val="26"/>
+        </w:rPr>
+        <w:instrText xml:space="preserve"> ADDIN ZOTERO_ITEM CSL_CITATION {"citationID":"pB1O8hU6","properties":{"formattedCitation":"(Al-Masree, 2015)","plainCitation":"(Al-Masree, 2015)","noteIndex":0},"citationItems":[{"id":135,"uris":["http://zotero.org/users/local/4ht2L956/items/PFLNE7J4"],"uri":["http://zotero.org/users/local/4ht2L956/items/PFLNE7J4"],"itemData":{"id":135,"type":"article-journal","container-title":"International Journal of Database Theory and Application","DOI":"10.14257/ijdta.2015.8.3.02","ISSN":"20054270, 20054270","issue":"3","journalAbbreviation":"IJDTA","language":"en","page":"15-26","source":"DOI.org (Crossref)","title":"Extracting Entity Relationship Diagram (ERD) From Relational Database Schem","volume":"8","author":[{"family":"Al-Masree","given":"Hala Khaled"}],"issued":{"date-parts":[["2015",6,30]]}}}],"schema":"https://github.com/citation-style-language/schema/raw/master/csl-citation.json"} </w:instrText>
+      </w:r>
+      <w:r>
+        <w:rPr>
+          <w:sz w:val="26"/>
+          <w:szCs w:val="26"/>
+        </w:rPr>
+        <w:fldChar w:fldCharType="separate"/>
+      </w:r>
+      <w:r>
+        <w:rPr>
+          <w:rFonts w:ascii="Calibri Light" w:hAnsi="Calibri Light" w:cs="Calibri Light"/>
+          <w:sz w:val="26"/>
+        </w:rPr>
+        <w:t>(Al-Masree, 2015)</w:t>
+      </w:r>
+      <w:r>
+        <w:rPr>
+          <w:sz w:val="26"/>
+          <w:szCs w:val="26"/>
+        </w:rPr>
+        <w:fldChar w:fldCharType="end"/>
+      </w:r>
+      <w:r>
+        <w:rPr>
+          <w:sz w:val="26"/>
+          <w:szCs w:val="26"/>
+        </w:rPr>
+        <w:t>.</w:t>
+      </w:r>
+      <w:r>
+        <w:rPr>
+          <w:sz w:val="26"/>
+          <w:szCs w:val="26"/>
+        </w:rPr>
+        <w:t xml:space="preserve"> </w:t>
+      </w:r>
+      <w:r>
+        <w:rPr>
+          <w:sz w:val="26"/>
+          <w:szCs w:val="26"/>
+        </w:rPr>
+        <w:t xml:space="preserve">It is a structural diagram used in database design which helps the developer visualize the major entities of the system, dataflow and relationships amongst entities. It helped me to identify the tables, fields, and relationship between each table. There are </w:t>
+      </w:r>
+      <w:r>
+        <w:rPr>
+          <w:sz w:val="26"/>
+          <w:szCs w:val="26"/>
+        </w:rPr>
+        <w:t>eight</w:t>
+      </w:r>
+      <w:r>
+        <w:rPr>
+          <w:sz w:val="26"/>
+          <w:szCs w:val="26"/>
+        </w:rPr>
+        <w:t xml:space="preserve"> tables in </w:t>
+      </w:r>
+      <w:r>
+        <w:rPr>
+          <w:sz w:val="26"/>
+          <w:szCs w:val="26"/>
+        </w:rPr>
+        <w:lastRenderedPageBreak/>
+        <w:t xml:space="preserve">this project website </w:t>
+      </w:r>
+      <w:r>
+        <w:rPr>
+          <w:sz w:val="26"/>
+          <w:szCs w:val="26"/>
+        </w:rPr>
+        <w:t xml:space="preserve">Database; they are </w:t>
+      </w:r>
+      <w:r>
+        <w:rPr>
+          <w:sz w:val="26"/>
+          <w:szCs w:val="26"/>
+        </w:rPr>
+        <w:t>Customer, Order, Food Items, Payment, Order Details, Order Status, Card Payment and Cash Payment</w:t>
+      </w:r>
+      <w:r>
+        <w:rPr>
+          <w:sz w:val="26"/>
+          <w:szCs w:val="26"/>
+        </w:rPr>
+        <w:t>.</w:t>
+      </w:r>
+    </w:p>
+    <w:p/>
+    <w:p>
+      <w:pPr>
+        <w:pStyle w:val="Heading3"/>
+        <w:spacing w:line="360" w:lineRule="auto"/>
+        <w:ind w:left="-624"/>
+        <w:jc w:val="both"/>
+        <w:rPr>
+          <w:rFonts w:cstheme="majorHAnsi"/>
+          <w:color w:val="0070C0"/>
+          <w:sz w:val="28"/>
+          <w:szCs w:val="28"/>
+        </w:rPr>
+      </w:pPr>
+      <w:r>
+        <w:rPr>
+          <w:rFonts w:cstheme="majorHAnsi"/>
+          <w:color w:val="0070C0"/>
+          <w:sz w:val="28"/>
+          <w:szCs w:val="28"/>
+        </w:rPr>
+        <w:t>4.</w:t>
+      </w:r>
+      <w:r>
+        <w:rPr>
+          <w:rFonts w:cstheme="majorHAnsi"/>
+          <w:color w:val="0070C0"/>
+          <w:sz w:val="28"/>
+          <w:szCs w:val="28"/>
+        </w:rPr>
+        <w:t>3</w:t>
+      </w:r>
+      <w:r>
+        <w:rPr>
+          <w:rFonts w:cstheme="majorHAnsi"/>
+          <w:color w:val="0070C0"/>
+          <w:sz w:val="28"/>
+          <w:szCs w:val="28"/>
+        </w:rPr>
+        <w:t xml:space="preserve"> </w:t>
+      </w:r>
+      <w:r>
+        <w:rPr>
+          <w:rFonts w:cstheme="majorHAnsi"/>
+          <w:color w:val="0070C0"/>
+          <w:sz w:val="28"/>
+          <w:szCs w:val="28"/>
+        </w:rPr>
+        <w:t>Class Diagram</w:t>
+      </w:r>
+    </w:p>
+    <w:p>
+      <w:pPr>
+        <w:spacing w:line="360" w:lineRule="auto"/>
+        <w:ind w:left="-624"/>
+        <w:jc w:val="both"/>
+        <w:rPr>
+          <w:sz w:val="26"/>
+          <w:szCs w:val="26"/>
+        </w:rPr>
+      </w:pPr>
+      <w:r>
+        <w:rPr>
+          <w:sz w:val="26"/>
+          <w:szCs w:val="26"/>
+        </w:rPr>
+        <w:t>C</w:t>
+      </w:r>
+      <w:r>
+        <w:rPr>
+          <w:sz w:val="26"/>
+          <w:szCs w:val="26"/>
+        </w:rPr>
+        <w:t>lass diagram defines the device class structure, its properties, methods, and relationships.</w:t>
+      </w:r>
+      <w:r>
+        <w:rPr>
+          <w:sz w:val="26"/>
+          <w:szCs w:val="26"/>
+        </w:rPr>
+        <w:t xml:space="preserve"> </w:t>
+      </w:r>
+      <w:r>
+        <w:rPr>
+          <w:sz w:val="26"/>
+          <w:szCs w:val="26"/>
+        </w:rPr>
+        <w:t xml:space="preserve">This is being used for oriented </w:t>
+      </w:r>
+      <w:r>
+        <w:rPr>
+          <w:sz w:val="26"/>
+          <w:szCs w:val="26"/>
+        </w:rPr>
+        <w:t>modelling</w:t>
+      </w:r>
+      <w:r>
+        <w:rPr>
+          <w:sz w:val="26"/>
+          <w:szCs w:val="26"/>
+        </w:rPr>
+        <w:t xml:space="preserve"> of the proposed application, and for comprehensive modelling that translates the concepts into programming code. Data modelling can also be performed using class diagrams.</w:t>
+      </w:r>
+      <w:r>
+        <w:rPr>
+          <w:sz w:val="26"/>
+          <w:szCs w:val="26"/>
+        </w:rPr>
+        <w:t xml:space="preserve"> In this project there are major classes like Customer, Payment, Order and Order Details.</w:t>
+      </w:r>
+    </w:p>
+    <w:p>
+      <w:pPr>
+        <w:spacing w:line="360" w:lineRule="auto"/>
+        <w:ind w:left="-624"/>
+        <w:jc w:val="both"/>
+        <w:rPr>
+          <w:sz w:val="26"/>
+          <w:szCs w:val="26"/>
+        </w:rPr>
+      </w:pPr>
+    </w:p>
+    <w:p>
+      <w:pPr>
+        <w:pStyle w:val="Heading3"/>
+        <w:spacing w:line="360" w:lineRule="auto"/>
+        <w:ind w:left="-624"/>
+        <w:jc w:val="both"/>
+        <w:rPr>
+          <w:rFonts w:cstheme="majorHAnsi"/>
+          <w:color w:val="0070C0"/>
+          <w:sz w:val="28"/>
+          <w:szCs w:val="28"/>
+        </w:rPr>
+      </w:pPr>
+      <w:r>
+        <w:rPr>
+          <w:rFonts w:cstheme="majorHAnsi"/>
+          <w:color w:val="0070C0"/>
+          <w:sz w:val="28"/>
+          <w:szCs w:val="28"/>
+        </w:rPr>
+        <w:t>4.</w:t>
+      </w:r>
+      <w:r>
+        <w:rPr>
+          <w:rFonts w:cstheme="majorHAnsi"/>
+          <w:color w:val="0070C0"/>
+          <w:sz w:val="28"/>
+          <w:szCs w:val="28"/>
+        </w:rPr>
+        <w:t>4</w:t>
+      </w:r>
+      <w:r>
+        <w:rPr>
+          <w:rFonts w:cstheme="majorHAnsi"/>
+          <w:color w:val="0070C0"/>
+          <w:sz w:val="28"/>
+          <w:szCs w:val="28"/>
+        </w:rPr>
+        <w:t xml:space="preserve"> </w:t>
+      </w:r>
+      <w:r>
+        <w:rPr>
+          <w:rFonts w:cstheme="majorHAnsi"/>
+          <w:color w:val="0070C0"/>
+          <w:sz w:val="28"/>
+          <w:szCs w:val="28"/>
+        </w:rPr>
+        <w:t>Gantt chart</w:t>
+      </w:r>
+    </w:p>
+    <w:p>
+      <w:pPr>
+        <w:spacing w:line="360" w:lineRule="auto"/>
+        <w:ind w:left="-624"/>
+        <w:jc w:val="both"/>
+        <w:rPr>
+          <w:sz w:val="26"/>
+          <w:szCs w:val="26"/>
+        </w:rPr>
+      </w:pPr>
+      <w:r>
+        <w:rPr>
+          <w:sz w:val="26"/>
+          <w:szCs w:val="26"/>
+        </w:rPr>
+        <w:t>The Gantt Map is used in the preparation of activities. Following the Gantt chart, completion of tasks in the scheduled timeline becomes simpler. It supported coordinate various project activities in a reasonable period of time and predicted the achievable goal date that required to be within the time limit</w:t>
+      </w:r>
+      <w:r>
+        <w:rPr>
+          <w:sz w:val="26"/>
+          <w:szCs w:val="26"/>
+        </w:rPr>
+        <w:t xml:space="preserve"> </w:t>
+      </w:r>
+      <w:r>
+        <w:rPr>
+          <w:sz w:val="26"/>
+          <w:szCs w:val="26"/>
+        </w:rPr>
+        <w:fldChar w:fldCharType="begin"/>
+      </w:r>
+      <w:r>
+        <w:rPr>
+          <w:sz w:val="26"/>
+          <w:szCs w:val="26"/>
+        </w:rPr>
+        <w:instrText xml:space="preserve"> ADDIN ZOTERO_ITEM CSL_CITATION {"citationID":"fLL6XDHM","properties":{"formattedCitation":"(Maylor, 2001)","plainCitation":"(Maylor, 2001)","noteIndex":0},"citationItems":[{"id":137,"uris":["http://zotero.org/users/local/4ht2L956/items/WESFBK9W"],"uri":["http://zotero.org/users/local/4ht2L956/items/WESFBK9W"],"itemData":{"id":137,"type":"article-journal","container-title":"European Management Journal","DOI":"10.1016/S0263-2373(00)00074-8","ISSN":"02632373","issue":"1","journalAbbreviation":"European Management Journal","language":"en","page":"92-100","source":"DOI.org (Crossref)","title":"Beyond the Gantt chart:","title-short":"Beyond the Gantt chart","volume":"19","author":[{"family":"Maylor","given":"Harvey"}],"issued":{"date-parts":[["2001",2]]}}}],"schema":"https://github.com/citation-style-language/schema/raw/master/csl-citation.json"} </w:instrText>
+      </w:r>
+      <w:r>
+        <w:rPr>
+          <w:sz w:val="26"/>
+          <w:szCs w:val="26"/>
+        </w:rPr>
+        <w:fldChar w:fldCharType="separate"/>
+      </w:r>
+      <w:r>
+        <w:rPr>
+          <w:rFonts w:ascii="Calibri" w:hAnsi="Calibri" w:cs="Calibri"/>
+          <w:sz w:val="26"/>
+          <w:szCs w:val="26"/>
+        </w:rPr>
+        <w:t>(Maylor, 2001)</w:t>
+      </w:r>
+      <w:r>
+        <w:rPr>
+          <w:sz w:val="26"/>
+          <w:szCs w:val="26"/>
+        </w:rPr>
+        <w:fldChar w:fldCharType="end"/>
+      </w:r>
+      <w:r>
+        <w:rPr>
+          <w:sz w:val="26"/>
+          <w:szCs w:val="26"/>
+        </w:rPr>
+        <w:t>.</w:t>
+      </w:r>
+      <w:r>
+        <w:rPr>
+          <w:sz w:val="26"/>
+          <w:szCs w:val="26"/>
+        </w:rPr>
+        <w:t xml:space="preserve"> </w:t>
+      </w:r>
+    </w:p>
+    <w:p>
+      <w:pPr>
+        <w:spacing w:line="360" w:lineRule="auto"/>
+        <w:ind w:left="-624"/>
+        <w:jc w:val="both"/>
+        <w:rPr>
+          <w:sz w:val="26"/>
+          <w:szCs w:val="26"/>
+        </w:rPr>
+      </w:pPr>
+    </w:p>
+    <w:p/>
     <w:sectPr>
       <w:pgSz w:w="11906" w:h="16838"/>
       <w:pgMar w:top="1440" w:right="1440" w:bottom="1440" w:left="1440" w:header="708" w:footer="708" w:gutter="0"/>

</xml_diff>